<commit_message>
mod 1 - 2nd section
</commit_message>
<xml_diff>
--- a/Intro-to-TypeScript.docx
+++ b/Intro-to-TypeScript.docx
@@ -278,6 +278,1545 @@
         </w:rPr>
         <w:t xml:space="preserve"> We must remember that type and interface are not available at runtime.</w:t>
       </w:r>
+    </w:p>
+    <w:p>
+      <w:pPr>
+        <w:rPr>
+          <w:rFonts w:ascii="Roboto" w:hAnsi="Roboto"/>
+          <w:lang w:val="en-US"/>
+        </w:rPr>
+      </w:pPr>
+    </w:p>
+    <w:p>
+      <w:pPr>
+        <w:pStyle w:val="Heading1"/>
+        <w:rPr>
+          <w:b/>
+          <w:bCs/>
+          <w:u w:val="single"/>
+          <w:lang w:val="en-US"/>
+        </w:rPr>
+      </w:pPr>
+      <w:r>
+        <w:rPr>
+          <w:b/>
+          <w:bCs/>
+          <w:u w:val="single"/>
+          <w:lang w:val="en-US"/>
+        </w:rPr>
+        <w:t xml:space="preserve">Why </w:t>
+      </w:r>
+      <w:r>
+        <w:rPr>
+          <w:b/>
+          <w:bCs/>
+          <w:u w:val="single"/>
+          <w:lang w:val="en-US"/>
+        </w:rPr>
+        <w:t xml:space="preserve">to </w:t>
+      </w:r>
+      <w:r>
+        <w:rPr>
+          <w:b/>
+          <w:bCs/>
+          <w:u w:val="single"/>
+          <w:lang w:val="en-US"/>
+        </w:rPr>
+        <w:t>use TypeScript?</w:t>
+      </w:r>
+    </w:p>
+    <w:p>
+      <w:pPr>
+        <w:rPr>
+          <w:rFonts w:ascii="Roboto" w:hAnsi="Roboto"/>
+          <w:lang w:val="en-US"/>
+        </w:rPr>
+      </w:pPr>
+      <w:r>
+        <w:rPr>
+          <w:rFonts w:ascii="Roboto" w:hAnsi="Roboto"/>
+          <w:lang w:val="en-US"/>
+        </w:rPr>
+        <w:t>The following topics are covered here –</w:t>
+      </w:r>
+    </w:p>
+    <w:p>
+      <w:pPr>
+        <w:pStyle w:val="ListParagraph"/>
+        <w:numPr>
+          <w:ilvl w:val="0"/>
+          <w:numId w:val="2"/>
+        </w:numPr>
+        <w:rPr>
+          <w:rFonts w:ascii="Roboto" w:hAnsi="Roboto"/>
+          <w:lang w:val="en-US"/>
+        </w:rPr>
+      </w:pPr>
+      <w:r>
+        <w:rPr>
+          <w:rFonts w:ascii="Roboto" w:hAnsi="Roboto"/>
+          <w:lang w:val="en-US"/>
+        </w:rPr>
+        <w:t>TS is fast</w:t>
+      </w:r>
+    </w:p>
+    <w:p>
+      <w:pPr>
+        <w:pStyle w:val="ListParagraph"/>
+        <w:numPr>
+          <w:ilvl w:val="0"/>
+          <w:numId w:val="2"/>
+        </w:numPr>
+        <w:rPr>
+          <w:rFonts w:ascii="Roboto" w:hAnsi="Roboto"/>
+          <w:lang w:val="en-US"/>
+        </w:rPr>
+      </w:pPr>
+      <w:r>
+        <w:rPr>
+          <w:rFonts w:ascii="Roboto" w:hAnsi="Roboto"/>
+          <w:lang w:val="en-US"/>
+        </w:rPr>
+        <w:t>Transpiling allows us to generate ES</w:t>
+      </w:r>
+    </w:p>
+    <w:p>
+      <w:pPr>
+        <w:pStyle w:val="ListParagraph"/>
+        <w:numPr>
+          <w:ilvl w:val="1"/>
+          <w:numId w:val="2"/>
+        </w:numPr>
+        <w:rPr>
+          <w:rFonts w:ascii="Roboto" w:hAnsi="Roboto"/>
+          <w:lang w:val="en-US"/>
+        </w:rPr>
+      </w:pPr>
+      <w:r>
+        <w:rPr>
+          <w:rFonts w:ascii="Roboto" w:hAnsi="Roboto"/>
+          <w:lang w:val="en-US"/>
+        </w:rPr>
+        <w:t>TS lets us use the libraries and frameworks that we already know as a client-side developer</w:t>
+      </w:r>
+    </w:p>
+    <w:p>
+      <w:pPr>
+        <w:pStyle w:val="ListParagraph"/>
+        <w:numPr>
+          <w:ilvl w:val="0"/>
+          <w:numId w:val="2"/>
+        </w:numPr>
+        <w:rPr>
+          <w:rFonts w:ascii="Roboto" w:hAnsi="Roboto"/>
+          <w:lang w:val="en-US"/>
+        </w:rPr>
+      </w:pPr>
+      <w:r>
+        <w:rPr>
+          <w:rFonts w:ascii="Roboto" w:hAnsi="Roboto"/>
+          <w:lang w:val="en-US"/>
+        </w:rPr>
+        <w:t>TS uses NPM</w:t>
+      </w:r>
+    </w:p>
+    <w:p>
+      <w:pPr>
+        <w:pStyle w:val="ListParagraph"/>
+        <w:numPr>
+          <w:ilvl w:val="0"/>
+          <w:numId w:val="2"/>
+        </w:numPr>
+        <w:rPr>
+          <w:rFonts w:ascii="Roboto" w:hAnsi="Roboto"/>
+          <w:lang w:val="en-US"/>
+        </w:rPr>
+      </w:pPr>
+      <w:r>
+        <w:rPr>
+          <w:rFonts w:ascii="Roboto" w:hAnsi="Roboto"/>
+          <w:lang w:val="en-US"/>
+        </w:rPr>
+        <w:t>TS brings static typing</w:t>
+      </w:r>
+    </w:p>
+    <w:p>
+      <w:pPr>
+        <w:pStyle w:val="ListParagraph"/>
+        <w:numPr>
+          <w:ilvl w:val="0"/>
+          <w:numId w:val="2"/>
+        </w:numPr>
+        <w:rPr>
+          <w:rFonts w:ascii="Roboto" w:hAnsi="Roboto"/>
+          <w:lang w:val="en-US"/>
+        </w:rPr>
+      </w:pPr>
+      <w:r>
+        <w:rPr>
+          <w:rFonts w:ascii="Roboto" w:hAnsi="Roboto"/>
+          <w:lang w:val="en-US"/>
+        </w:rPr>
+        <w:t>TS is easier to refactor due to static typing</w:t>
+      </w:r>
+    </w:p>
+    <w:p>
+      <w:pPr>
+        <w:pStyle w:val="ListParagraph"/>
+        <w:numPr>
+          <w:ilvl w:val="0"/>
+          <w:numId w:val="2"/>
+        </w:numPr>
+        <w:rPr>
+          <w:rFonts w:ascii="Roboto" w:hAnsi="Roboto"/>
+          <w:lang w:val="en-US"/>
+        </w:rPr>
+      </w:pPr>
+      <w:r>
+        <w:rPr>
+          <w:rFonts w:ascii="Roboto" w:hAnsi="Roboto"/>
+          <w:lang w:val="en-US"/>
+        </w:rPr>
+        <w:t>TS is easier to maintain</w:t>
+      </w:r>
+    </w:p>
+    <w:p>
+      <w:pPr>
+        <w:pStyle w:val="ListParagraph"/>
+        <w:numPr>
+          <w:ilvl w:val="0"/>
+          <w:numId w:val="2"/>
+        </w:numPr>
+        <w:rPr>
+          <w:rFonts w:ascii="Roboto" w:hAnsi="Roboto"/>
+          <w:lang w:val="en-US"/>
+        </w:rPr>
+      </w:pPr>
+      <w:r>
+        <w:rPr>
+          <w:rFonts w:ascii="Roboto" w:hAnsi="Roboto"/>
+          <w:lang w:val="en-US"/>
+        </w:rPr>
+        <w:t>TS has a mechanism to define an existing JS library to have good support</w:t>
+      </w:r>
+    </w:p>
+    <w:p>
+      <w:pPr>
+        <w:pStyle w:val="ListParagraph"/>
+        <w:numPr>
+          <w:ilvl w:val="0"/>
+          <w:numId w:val="2"/>
+        </w:numPr>
+        <w:rPr>
+          <w:rFonts w:ascii="Roboto" w:hAnsi="Roboto"/>
+          <w:lang w:val="en-US"/>
+        </w:rPr>
+      </w:pPr>
+      <w:r>
+        <w:rPr>
+          <w:rFonts w:ascii="Roboto" w:hAnsi="Roboto"/>
+          <w:lang w:val="en-US"/>
+        </w:rPr>
+        <w:t>TS has excellent intellisense</w:t>
+      </w:r>
+    </w:p>
+    <w:p>
+      <w:pPr>
+        <w:pStyle w:val="ListParagraph"/>
+        <w:numPr>
+          <w:ilvl w:val="1"/>
+          <w:numId w:val="2"/>
+        </w:numPr>
+        <w:rPr>
+          <w:rFonts w:ascii="Roboto" w:hAnsi="Roboto"/>
+          <w:lang w:val="en-US"/>
+        </w:rPr>
+      </w:pPr>
+      <w:r>
+        <w:rPr>
+          <w:rFonts w:ascii="Roboto" w:hAnsi="Roboto"/>
+          <w:lang w:val="en-US"/>
+        </w:rPr>
+        <w:t>TS reduces the number of unit tests</w:t>
+      </w:r>
+    </w:p>
+    <w:p>
+      <w:pPr>
+        <w:pStyle w:val="ListParagraph"/>
+        <w:numPr>
+          <w:ilvl w:val="0"/>
+          <w:numId w:val="2"/>
+        </w:numPr>
+        <w:rPr>
+          <w:rFonts w:ascii="Roboto" w:hAnsi="Roboto"/>
+          <w:lang w:val="en-US"/>
+        </w:rPr>
+      </w:pPr>
+      <w:r>
+        <w:rPr>
+          <w:rFonts w:ascii="Roboto" w:hAnsi="Roboto"/>
+          <w:lang w:val="en-US"/>
+        </w:rPr>
+        <w:t>TS mitigates potential pitfalls that can only be found at runtime</w:t>
+      </w:r>
+    </w:p>
+    <w:p>
+      <w:pPr>
+        <w:pStyle w:val="ListParagraph"/>
+        <w:numPr>
+          <w:ilvl w:val="0"/>
+          <w:numId w:val="2"/>
+        </w:numPr>
+        <w:rPr>
+          <w:rFonts w:ascii="Roboto" w:hAnsi="Roboto"/>
+          <w:lang w:val="en-US"/>
+        </w:rPr>
+      </w:pPr>
+      <w:r>
+        <w:rPr>
+          <w:rFonts w:ascii="Roboto" w:hAnsi="Roboto"/>
+          <w:lang w:val="en-US"/>
+        </w:rPr>
+        <w:t>TS is a low risk to take</w:t>
+      </w:r>
+    </w:p>
+    <w:p>
+      <w:pPr>
+        <w:rPr>
+          <w:rFonts w:ascii="Roboto" w:hAnsi="Roboto"/>
+          <w:lang w:val="en-US"/>
+        </w:rPr>
+      </w:pPr>
+    </w:p>
+    <w:p>
+      <w:pPr>
+        <w:rPr>
+          <w:rFonts w:ascii="Roboto" w:hAnsi="Roboto"/>
+          <w:lang w:val="en-US"/>
+        </w:rPr>
+      </w:pPr>
+      <w:r>
+        <w:rPr>
+          <w:rFonts w:ascii="Roboto" w:hAnsi="Roboto"/>
+          <w:lang w:val="en-US"/>
+        </w:rPr>
+        <w:lastRenderedPageBreak/>
+        <w:t xml:space="preserve">TypeScript provides many advantages for client-side developers. In this section, we will see many reasons </w:t>
+      </w:r>
+      <w:r>
+        <w:rPr>
+          <w:rFonts w:ascii="Roboto" w:hAnsi="Roboto"/>
+          <w:lang w:val="en-US"/>
+        </w:rPr>
+        <w:t>we</w:t>
+      </w:r>
+      <w:r>
+        <w:rPr>
+          <w:rFonts w:ascii="Roboto" w:hAnsi="Roboto"/>
+          <w:lang w:val="en-US"/>
+        </w:rPr>
+        <w:t xml:space="preserve"> should use TypeScript.</w:t>
+      </w:r>
+    </w:p>
+    <w:p>
+      <w:pPr>
+        <w:rPr>
+          <w:rFonts w:ascii="Roboto" w:hAnsi="Roboto"/>
+          <w:lang w:val="en-US"/>
+        </w:rPr>
+      </w:pPr>
+      <w:r>
+        <w:rPr>
+          <w:rFonts w:ascii="Roboto" w:hAnsi="Roboto"/>
+          <w:lang w:val="en-US"/>
+        </w:rPr>
+        <w:t xml:space="preserve">TypeScript is not a completely new language. It is easier to pick up than some other alternatives since </w:t>
+      </w:r>
+      <w:r>
+        <w:rPr>
+          <w:rFonts w:ascii="Roboto" w:hAnsi="Roboto"/>
+          <w:lang w:val="en-US"/>
+        </w:rPr>
+        <w:t>we</w:t>
+      </w:r>
+      <w:r>
+        <w:rPr>
+          <w:rFonts w:ascii="Roboto" w:hAnsi="Roboto"/>
+          <w:lang w:val="en-US"/>
+        </w:rPr>
+        <w:t xml:space="preserve"> can jump in with a JavaScript background and learn how to use the enhancement that TypeScript offers.</w:t>
+      </w:r>
+    </w:p>
+    <w:p>
+      <w:pPr>
+        <w:rPr>
+          <w:rFonts w:ascii="Roboto" w:hAnsi="Roboto"/>
+          <w:u w:val="single"/>
+          <w:lang w:val="en-US"/>
+        </w:rPr>
+      </w:pPr>
+      <w:r>
+        <w:rPr>
+          <w:rFonts w:ascii="Roboto" w:hAnsi="Roboto"/>
+          <w:color w:val="00B0F0"/>
+          <w:u w:val="single"/>
+          <w:lang w:val="en-US"/>
+        </w:rPr>
+        <w:t>TS is fast</w:t>
+      </w:r>
+    </w:p>
+    <w:p>
+      <w:pPr>
+        <w:rPr>
+          <w:rFonts w:ascii="Roboto" w:hAnsi="Roboto"/>
+          <w:lang w:val="en-US"/>
+        </w:rPr>
+      </w:pPr>
+      <w:r>
+        <w:rPr>
+          <w:rFonts w:ascii="Roboto" w:hAnsi="Roboto"/>
+          <w:lang w:val="en-US"/>
+        </w:rPr>
+        <w:t xml:space="preserve">Even if it has a compilation phase called “transpile,” it scales well with large codebases. </w:t>
+      </w:r>
+      <w:r>
+        <w:rPr>
+          <w:rFonts w:ascii="Roboto" w:hAnsi="Roboto"/>
+          <w:lang w:val="en-US"/>
+        </w:rPr>
+        <w:t>We</w:t>
+      </w:r>
+      <w:r>
+        <w:rPr>
+          <w:rFonts w:ascii="Roboto" w:hAnsi="Roboto"/>
+          <w:lang w:val="en-US"/>
+        </w:rPr>
+        <w:t xml:space="preserve"> do not need to transpile every TypeScript file, since </w:t>
+      </w:r>
+      <w:r>
+        <w:rPr>
+          <w:rFonts w:ascii="Roboto" w:hAnsi="Roboto"/>
+          <w:lang w:val="en-US"/>
+        </w:rPr>
+        <w:t>we</w:t>
+      </w:r>
+      <w:r>
+        <w:rPr>
+          <w:rFonts w:ascii="Roboto" w:hAnsi="Roboto"/>
+          <w:lang w:val="en-US"/>
+        </w:rPr>
+        <w:t xml:space="preserve"> can transpile a subset, like a file that has changed, or a directory. </w:t>
+      </w:r>
+    </w:p>
+    <w:p>
+      <w:pPr>
+        <w:rPr>
+          <w:rFonts w:ascii="Roboto" w:hAnsi="Roboto"/>
+          <w:lang w:val="en-US"/>
+        </w:rPr>
+      </w:pPr>
+      <w:r>
+        <w:rPr>
+          <w:rFonts w:ascii="Roboto" w:hAnsi="Roboto"/>
+          <w:lang w:val="en-US"/>
+        </w:rPr>
+        <w:t>Being fast is crucial to the development flow. JavaScript has the advantage of being a runtime language and having a middle ground which is not a burden; it reduces the friction for people who want fast results in their browser. Similarly, automatic build on files change by a third party is available. The combination of TypeScript and other tools transform the experience into a quasi-seamless flow.</w:t>
+      </w:r>
+    </w:p>
+    <w:p>
+      <w:pPr>
+        <w:rPr>
+          <w:rFonts w:ascii="Roboto" w:hAnsi="Roboto"/>
+          <w:color w:val="00B0F0"/>
+          <w:u w:val="single"/>
+          <w:lang w:val="en-US"/>
+        </w:rPr>
+      </w:pPr>
+      <w:r>
+        <w:rPr>
+          <w:rFonts w:ascii="Roboto" w:hAnsi="Roboto"/>
+          <w:color w:val="00B0F0"/>
+          <w:u w:val="single"/>
+          <w:lang w:val="en-US"/>
+        </w:rPr>
+        <w:t>Transpiling allows to generate ECMAScript</w:t>
+      </w:r>
+    </w:p>
+    <w:p>
+      <w:pPr>
+        <w:pStyle w:val="NormalWeb"/>
+        <w:shd w:val="clear" w:color="auto" w:fill="FFFFFF"/>
+        <w:spacing w:before="240" w:beforeAutospacing="0" w:after="240" w:afterAutospacing="0"/>
+        <w:rPr>
+          <w:rFonts w:ascii="Roboto" w:eastAsiaTheme="minorHAnsi" w:hAnsi="Roboto" w:cstheme="minorBidi"/>
+          <w:sz w:val="22"/>
+          <w:szCs w:val="22"/>
+          <w:lang w:val="en-US" w:eastAsia="en-US"/>
+        </w:rPr>
+      </w:pPr>
+      <w:r>
+        <w:rPr>
+          <w:rFonts w:ascii="Roboto" w:eastAsiaTheme="minorHAnsi" w:hAnsi="Roboto" w:cstheme="minorBidi"/>
+          <w:sz w:val="22"/>
+          <w:szCs w:val="22"/>
+          <w:lang w:val="en-US" w:eastAsia="en-US"/>
+        </w:rPr>
+        <w:t xml:space="preserve">TypeScript lets </w:t>
+      </w:r>
+      <w:r>
+        <w:rPr>
+          <w:rFonts w:ascii="Roboto" w:eastAsiaTheme="minorHAnsi" w:hAnsi="Roboto" w:cstheme="minorBidi"/>
+          <w:sz w:val="22"/>
+          <w:szCs w:val="22"/>
+          <w:lang w:val="en-US" w:eastAsia="en-US"/>
+        </w:rPr>
+        <w:t>us</w:t>
+      </w:r>
+      <w:r>
+        <w:rPr>
+          <w:rFonts w:ascii="Roboto" w:eastAsiaTheme="minorHAnsi" w:hAnsi="Roboto" w:cstheme="minorBidi"/>
+          <w:sz w:val="22"/>
+          <w:szCs w:val="22"/>
+          <w:lang w:val="en-US" w:eastAsia="en-US"/>
+        </w:rPr>
+        <w:t xml:space="preserve"> specify which version</w:t>
+      </w:r>
+      <w:r>
+        <w:rPr>
+          <w:rFonts w:ascii="Roboto" w:eastAsiaTheme="minorHAnsi" w:hAnsi="Roboto" w:cstheme="minorBidi"/>
+          <w:sz w:val="22"/>
+          <w:szCs w:val="22"/>
+          <w:lang w:val="en-US" w:eastAsia="en-US"/>
+        </w:rPr>
+        <w:t xml:space="preserve"> of JS</w:t>
+      </w:r>
+      <w:r>
+        <w:rPr>
+          <w:rFonts w:ascii="Roboto" w:eastAsiaTheme="minorHAnsi" w:hAnsi="Roboto" w:cstheme="minorBidi"/>
+          <w:sz w:val="22"/>
+          <w:szCs w:val="22"/>
+          <w:lang w:val="en-US" w:eastAsia="en-US"/>
+        </w:rPr>
+        <w:t xml:space="preserve"> is desired. Th</w:t>
+      </w:r>
+      <w:r>
+        <w:rPr>
+          <w:rFonts w:ascii="Roboto" w:eastAsiaTheme="minorHAnsi" w:hAnsi="Roboto" w:cstheme="minorBidi"/>
+          <w:sz w:val="22"/>
+          <w:szCs w:val="22"/>
+          <w:lang w:val="en-US" w:eastAsia="en-US"/>
+        </w:rPr>
+        <w:t>is</w:t>
+      </w:r>
+      <w:r>
+        <w:rPr>
+          <w:rFonts w:ascii="Roboto" w:eastAsiaTheme="minorHAnsi" w:hAnsi="Roboto" w:cstheme="minorBidi"/>
+          <w:sz w:val="22"/>
+          <w:szCs w:val="22"/>
+          <w:lang w:val="en-US" w:eastAsia="en-US"/>
+        </w:rPr>
+        <w:t xml:space="preserve"> degree of detail means that </w:t>
+      </w:r>
+      <w:r>
+        <w:rPr>
+          <w:rFonts w:ascii="Roboto" w:eastAsiaTheme="minorHAnsi" w:hAnsi="Roboto" w:cstheme="minorBidi"/>
+          <w:sz w:val="22"/>
+          <w:szCs w:val="22"/>
+          <w:lang w:val="en-US" w:eastAsia="en-US"/>
+        </w:rPr>
+        <w:t>we</w:t>
+      </w:r>
+      <w:r>
+        <w:rPr>
+          <w:rFonts w:ascii="Roboto" w:eastAsiaTheme="minorHAnsi" w:hAnsi="Roboto" w:cstheme="minorBidi"/>
+          <w:sz w:val="22"/>
+          <w:szCs w:val="22"/>
+          <w:lang w:val="en-US" w:eastAsia="en-US"/>
+        </w:rPr>
+        <w:t xml:space="preserve"> can generate JavaScript compatible with a very old browser or a new one, or with a feature that is planned to be available but not yet there. The output is a different JavaScript, depending on which target</w:t>
+      </w:r>
+      <w:r>
+        <w:rPr>
+          <w:rFonts w:ascii="Roboto" w:eastAsiaTheme="minorHAnsi" w:hAnsi="Roboto" w:cstheme="minorBidi"/>
+          <w:sz w:val="22"/>
+          <w:szCs w:val="22"/>
+          <w:lang w:val="en-US" w:eastAsia="en-US"/>
+        </w:rPr>
+        <w:t xml:space="preserve"> version</w:t>
+      </w:r>
+      <w:r>
+        <w:rPr>
+          <w:rFonts w:ascii="Roboto" w:eastAsiaTheme="minorHAnsi" w:hAnsi="Roboto" w:cstheme="minorBidi"/>
+          <w:sz w:val="22"/>
+          <w:szCs w:val="22"/>
+          <w:lang w:val="en-US" w:eastAsia="en-US"/>
+        </w:rPr>
+        <w:t xml:space="preserve">. This feature allows </w:t>
+      </w:r>
+      <w:r>
+        <w:rPr>
+          <w:rFonts w:ascii="Roboto" w:eastAsiaTheme="minorHAnsi" w:hAnsi="Roboto" w:cstheme="minorBidi"/>
+          <w:sz w:val="22"/>
+          <w:szCs w:val="22"/>
+          <w:lang w:val="en-US" w:eastAsia="en-US"/>
+        </w:rPr>
+        <w:t>us</w:t>
+      </w:r>
+      <w:r>
+        <w:rPr>
+          <w:rFonts w:ascii="Roboto" w:eastAsiaTheme="minorHAnsi" w:hAnsi="Roboto" w:cstheme="minorBidi"/>
+          <w:sz w:val="22"/>
+          <w:szCs w:val="22"/>
+          <w:lang w:val="en-US" w:eastAsia="en-US"/>
+        </w:rPr>
+        <w:t xml:space="preserve"> to use modern TypeScript syntax; for example, </w:t>
+      </w:r>
+      <w:r>
+        <w:rPr>
+          <w:rFonts w:ascii="Roboto" w:eastAsiaTheme="minorHAnsi" w:hAnsi="Roboto" w:cstheme="minorBidi"/>
+          <w:sz w:val="22"/>
+          <w:szCs w:val="22"/>
+          <w:highlight w:val="yellow"/>
+          <w:lang w:val="en-US" w:eastAsia="en-US"/>
+        </w:rPr>
+        <w:t>async</w:t>
+      </w:r>
+      <w:r>
+        <w:rPr>
+          <w:rFonts w:ascii="Roboto" w:eastAsiaTheme="minorHAnsi" w:hAnsi="Roboto" w:cstheme="minorBidi"/>
+          <w:sz w:val="22"/>
+          <w:szCs w:val="22"/>
+          <w:lang w:val="en-US" w:eastAsia="en-US"/>
+        </w:rPr>
+        <w:t> is not fully supported by all browsers today, but TypeScript can target a version of ECMAScript that doesn’t support it.</w:t>
+      </w:r>
+    </w:p>
+    <w:p>
+      <w:pPr>
+        <w:pStyle w:val="NormalWeb"/>
+        <w:shd w:val="clear" w:color="auto" w:fill="FFFFFF"/>
+        <w:spacing w:before="240" w:beforeAutospacing="0" w:after="240" w:afterAutospacing="0"/>
+        <w:rPr>
+          <w:rFonts w:ascii="Roboto" w:eastAsiaTheme="minorHAnsi" w:hAnsi="Roboto" w:cstheme="minorBidi"/>
+          <w:sz w:val="22"/>
+          <w:szCs w:val="22"/>
+          <w:lang w:val="en-US" w:eastAsia="en-US"/>
+        </w:rPr>
+      </w:pPr>
+      <w:r>
+        <w:rPr>
+          <w:rFonts w:ascii="Roboto" w:eastAsiaTheme="minorHAnsi" w:hAnsi="Roboto" w:cstheme="minorBidi"/>
+          <w:sz w:val="22"/>
+          <w:szCs w:val="22"/>
+          <w:lang w:val="en-US" w:eastAsia="en-US"/>
+        </w:rPr>
+        <w:t>TypeScript will remain the same since it borrows the ECMAScript standard syntax and the produced JavaScript will be different depending on the target. An old target version will provide polyfill which is less performant but will still produce the same behavior for the user.</w:t>
+      </w:r>
+    </w:p>
+    <w:p>
+      <w:pPr>
+        <w:pStyle w:val="NormalWeb"/>
+        <w:shd w:val="clear" w:color="auto" w:fill="FFFFFF"/>
+        <w:spacing w:before="240" w:beforeAutospacing="0" w:after="240" w:afterAutospacing="0"/>
+        <w:rPr>
+          <w:rFonts w:ascii="Roboto" w:eastAsiaTheme="minorHAnsi" w:hAnsi="Roboto" w:cstheme="minorBidi"/>
+          <w:sz w:val="22"/>
+          <w:szCs w:val="22"/>
+          <w:lang w:val="en-US" w:eastAsia="en-US"/>
+        </w:rPr>
+      </w:pPr>
+      <w:r>
+        <w:rPr>
+          <w:rFonts w:ascii="Roboto" w:eastAsiaTheme="minorHAnsi" w:hAnsi="Roboto" w:cstheme="minorBidi"/>
+          <w:sz w:val="22"/>
+          <w:szCs w:val="22"/>
+          <w:lang w:val="en-US" w:eastAsia="en-US"/>
+        </w:rPr>
+        <w:t xml:space="preserve">Targeting a newer version leverages the native browser support of features, </w:t>
+      </w:r>
+      <w:r>
+        <w:rPr>
+          <w:rFonts w:ascii="Roboto" w:eastAsiaTheme="minorHAnsi" w:hAnsi="Roboto" w:cstheme="minorBidi"/>
+          <w:sz w:val="22"/>
+          <w:szCs w:val="22"/>
+          <w:lang w:val="en-US" w:eastAsia="en-US"/>
+        </w:rPr>
+        <w:t xml:space="preserve">which </w:t>
+      </w:r>
+      <w:r>
+        <w:rPr>
+          <w:rFonts w:ascii="Roboto" w:eastAsiaTheme="minorHAnsi" w:hAnsi="Roboto" w:cstheme="minorBidi"/>
+          <w:sz w:val="22"/>
+          <w:szCs w:val="22"/>
+          <w:lang w:val="en-US" w:eastAsia="en-US"/>
+        </w:rPr>
+        <w:t>will be performant, and will also produce a clean JavaScript</w:t>
+      </w:r>
+      <w:r>
+        <w:rPr>
+          <w:rFonts w:ascii="Roboto" w:eastAsiaTheme="minorHAnsi" w:hAnsi="Roboto" w:cstheme="minorBidi"/>
+          <w:sz w:val="22"/>
+          <w:szCs w:val="22"/>
+          <w:lang w:val="en-US" w:eastAsia="en-US"/>
+        </w:rPr>
+        <w:t xml:space="preserve"> code</w:t>
+      </w:r>
+      <w:r>
+        <w:rPr>
+          <w:rFonts w:ascii="Roboto" w:eastAsiaTheme="minorHAnsi" w:hAnsi="Roboto" w:cstheme="minorBidi"/>
+          <w:sz w:val="22"/>
+          <w:szCs w:val="22"/>
+          <w:lang w:val="en-US" w:eastAsia="en-US"/>
+        </w:rPr>
+        <w:t>. In the example of async, it would use a </w:t>
+      </w:r>
+      <w:r>
+        <w:rPr>
+          <w:rFonts w:ascii="Roboto" w:eastAsiaTheme="minorHAnsi" w:hAnsi="Roboto" w:cstheme="minorBidi"/>
+          <w:i/>
+          <w:iCs/>
+          <w:sz w:val="22"/>
+          <w:szCs w:val="22"/>
+          <w:highlight w:val="yellow"/>
+          <w:lang w:val="en-US" w:eastAsia="en-US"/>
+        </w:rPr>
+        <w:t>promise</w:t>
+      </w:r>
+      <w:r>
+        <w:rPr>
+          <w:rFonts w:ascii="Roboto" w:eastAsiaTheme="minorHAnsi" w:hAnsi="Roboto" w:cstheme="minorBidi"/>
+          <w:sz w:val="22"/>
+          <w:szCs w:val="22"/>
+          <w:lang w:val="en-US" w:eastAsia="en-US"/>
+        </w:rPr>
+        <w:t> approach with an older version of ECMAScript that doesn’t support it natively, but use the async syntax directly with the newest version.</w:t>
+      </w:r>
+    </w:p>
+    <w:p>
+      <w:pPr>
+        <w:rPr>
+          <w:rFonts w:ascii="Roboto" w:hAnsi="Roboto"/>
+          <w:color w:val="00B0F0"/>
+          <w:u w:val="single"/>
+          <w:lang w:val="en-US"/>
+        </w:rPr>
+      </w:pPr>
+      <w:r>
+        <w:rPr>
+          <w:rFonts w:ascii="Roboto" w:hAnsi="Roboto"/>
+          <w:color w:val="00B0F0"/>
+          <w:u w:val="single"/>
+          <w:lang w:val="en-US"/>
+        </w:rPr>
+        <w:t xml:space="preserve">TS allows usage of </w:t>
+      </w:r>
+      <w:r>
+        <w:rPr>
+          <w:rFonts w:ascii="Roboto" w:hAnsi="Roboto"/>
+          <w:color w:val="00B0F0"/>
+          <w:u w:val="single"/>
+          <w:lang w:val="en-US"/>
+        </w:rPr>
+        <w:t>well-known</w:t>
+      </w:r>
+      <w:r>
+        <w:rPr>
+          <w:rFonts w:ascii="Roboto" w:hAnsi="Roboto"/>
+          <w:color w:val="00B0F0"/>
+          <w:u w:val="single"/>
+          <w:lang w:val="en-US"/>
+        </w:rPr>
+        <w:t xml:space="preserve"> libraries and frameworks</w:t>
+      </w:r>
+    </w:p>
+    <w:p>
+      <w:pPr>
+        <w:rPr>
+          <w:rFonts w:ascii="Roboto" w:hAnsi="Roboto"/>
+          <w:lang w:val="en-US"/>
+        </w:rPr>
+      </w:pPr>
+      <w:r>
+        <w:rPr>
+          <w:rFonts w:ascii="Roboto" w:hAnsi="Roboto"/>
+          <w:lang w:val="en-US"/>
+        </w:rPr>
+        <w:t xml:space="preserve">We </w:t>
+      </w:r>
+      <w:r>
+        <w:rPr>
+          <w:rFonts w:ascii="Roboto" w:hAnsi="Roboto"/>
+          <w:lang w:val="en-US"/>
+        </w:rPr>
+        <w:t xml:space="preserve">can use </w:t>
+      </w:r>
+      <w:proofErr w:type="spellStart"/>
+      <w:r>
+        <w:rPr>
+          <w:rFonts w:ascii="Roboto" w:hAnsi="Roboto"/>
+          <w:lang w:val="en-US"/>
+        </w:rPr>
+        <w:t>JQuery</w:t>
+      </w:r>
+      <w:proofErr w:type="spellEnd"/>
+      <w:r>
+        <w:rPr>
+          <w:rFonts w:ascii="Roboto" w:hAnsi="Roboto"/>
+          <w:lang w:val="en-US"/>
+        </w:rPr>
+        <w:t xml:space="preserve">, </w:t>
+      </w:r>
+      <w:proofErr w:type="spellStart"/>
+      <w:r>
+        <w:rPr>
+          <w:rFonts w:ascii="Roboto" w:hAnsi="Roboto"/>
+          <w:lang w:val="en-US"/>
+        </w:rPr>
+        <w:t>MomentJS</w:t>
+      </w:r>
+      <w:proofErr w:type="spellEnd"/>
+      <w:r>
+        <w:rPr>
+          <w:rFonts w:ascii="Roboto" w:hAnsi="Roboto"/>
+          <w:lang w:val="en-US"/>
+        </w:rPr>
+        <w:t xml:space="preserve">, </w:t>
+      </w:r>
+      <w:proofErr w:type="spellStart"/>
+      <w:r>
+        <w:rPr>
+          <w:rFonts w:ascii="Roboto" w:hAnsi="Roboto"/>
+          <w:lang w:val="en-US"/>
+        </w:rPr>
+        <w:t>BootStrapJS</w:t>
+      </w:r>
+      <w:proofErr w:type="spellEnd"/>
+      <w:r>
+        <w:rPr>
+          <w:rFonts w:ascii="Roboto" w:hAnsi="Roboto"/>
+          <w:lang w:val="en-US"/>
+        </w:rPr>
+        <w:t xml:space="preserve">, React, etc. There is no constraint. The interoperability is a huge win because </w:t>
+      </w:r>
+      <w:r>
+        <w:rPr>
+          <w:rFonts w:ascii="Roboto" w:hAnsi="Roboto"/>
+          <w:lang w:val="en-US"/>
+        </w:rPr>
+        <w:t>we</w:t>
+      </w:r>
+      <w:r>
+        <w:rPr>
+          <w:rFonts w:ascii="Roboto" w:hAnsi="Roboto"/>
+          <w:lang w:val="en-US"/>
+        </w:rPr>
+        <w:t xml:space="preserve"> can transpose existing expertise without learning equivalences. Aside from lowering the barrier to entry, it makes TypeScript have the same ecosystem that JavaScript owns.</w:t>
+      </w:r>
+    </w:p>
+    <w:p>
+      <w:pPr>
+        <w:rPr>
+          <w:rFonts w:ascii="Roboto" w:hAnsi="Roboto"/>
+          <w:color w:val="00B0F0"/>
+          <w:u w:val="single"/>
+          <w:lang w:val="en-US"/>
+        </w:rPr>
+      </w:pPr>
+      <w:r>
+        <w:rPr>
+          <w:rFonts w:ascii="Roboto" w:hAnsi="Roboto"/>
+          <w:color w:val="00B0F0"/>
+          <w:u w:val="single"/>
+          <w:lang w:val="en-US"/>
+        </w:rPr>
+        <w:t>TS uses NPM</w:t>
+      </w:r>
+    </w:p>
+    <w:p>
+      <w:pPr>
+        <w:rPr>
+          <w:rFonts w:ascii="Roboto" w:hAnsi="Roboto"/>
+          <w:lang w:val="en-US"/>
+        </w:rPr>
+      </w:pPr>
+      <w:r>
+        <w:rPr>
+          <w:rFonts w:ascii="Roboto" w:hAnsi="Roboto"/>
+          <w:lang w:val="en-US"/>
+        </w:rPr>
+        <w:t>NPM gives access to millions of available libraries and has been tested for many years, and these libraries are accessible with a known and appreciated mechanism. Avoiding a custom tool to access libraries simplifies the jump to TypeScript by not having to learn a new language and a new tool. The same known NPM commands work with TypeScript to access definition files as well.</w:t>
+      </w:r>
+    </w:p>
+    <w:p>
+      <w:pPr>
+        <w:rPr>
+          <w:rFonts w:ascii="Roboto" w:hAnsi="Roboto"/>
+          <w:lang w:val="en-US"/>
+        </w:rPr>
+      </w:pPr>
+    </w:p>
+    <w:p>
+      <w:pPr>
+        <w:rPr>
+          <w:rFonts w:ascii="Roboto" w:hAnsi="Roboto"/>
+          <w:lang w:val="en-US"/>
+        </w:rPr>
+      </w:pPr>
+    </w:p>
+    <w:p>
+      <w:pPr>
+        <w:rPr>
+          <w:rFonts w:ascii="Roboto" w:hAnsi="Roboto"/>
+          <w:color w:val="00B0F0"/>
+          <w:u w:val="single"/>
+          <w:lang w:val="en-US"/>
+        </w:rPr>
+      </w:pPr>
+      <w:r>
+        <w:rPr>
+          <w:rFonts w:ascii="Roboto" w:hAnsi="Roboto"/>
+          <w:color w:val="00B0F0"/>
+          <w:u w:val="single"/>
+          <w:lang w:val="en-US"/>
+        </w:rPr>
+        <w:lastRenderedPageBreak/>
+        <w:t>TS brings static typing</w:t>
+      </w:r>
+    </w:p>
+    <w:p>
+      <w:pPr>
+        <w:rPr>
+          <w:rFonts w:ascii="Roboto" w:hAnsi="Roboto"/>
+          <w:lang w:val="en-US"/>
+        </w:rPr>
+      </w:pPr>
+      <w:r>
+        <w:rPr>
+          <w:rFonts w:ascii="Roboto" w:hAnsi="Roboto"/>
+          <w:lang w:val="en-US"/>
+        </w:rPr>
+        <w:t xml:space="preserve">To not be strict remains an available option. It’s a wise choice when a hybrid model may be the only viable option. </w:t>
+      </w:r>
+    </w:p>
+    <w:p>
+      <w:pPr>
+        <w:rPr>
+          <w:rFonts w:ascii="Roboto" w:hAnsi="Roboto"/>
+          <w:lang w:val="en-US"/>
+        </w:rPr>
+      </w:pPr>
+      <w:r>
+        <w:rPr>
+          <w:rFonts w:ascii="Roboto" w:hAnsi="Roboto"/>
+          <w:lang w:val="en-US"/>
+        </w:rPr>
+        <w:t xml:space="preserve">When starting a new project, it is recommended to enable the strict mode which will enforce type. Nevertheless, having TypeScript letting </w:t>
+      </w:r>
+      <w:r>
+        <w:rPr>
+          <w:rFonts w:ascii="Roboto" w:hAnsi="Roboto"/>
+          <w:lang w:val="en-US"/>
+        </w:rPr>
+        <w:t>us</w:t>
+      </w:r>
+      <w:r>
+        <w:rPr>
+          <w:rFonts w:ascii="Roboto" w:hAnsi="Roboto"/>
+          <w:lang w:val="en-US"/>
+        </w:rPr>
+        <w:t xml:space="preserve"> progressively add type is a nice touch for people who are just starting, to be able to bring TypeScript into an existing JavaScript project. </w:t>
+      </w:r>
+    </w:p>
+    <w:p>
+      <w:pPr>
+        <w:rPr>
+          <w:rFonts w:ascii="Roboto" w:hAnsi="Roboto"/>
+          <w:lang w:val="en-US"/>
+        </w:rPr>
+      </w:pPr>
+      <w:r>
+        <w:rPr>
+          <w:rFonts w:ascii="Roboto" w:hAnsi="Roboto"/>
+          <w:lang w:val="en-US"/>
+        </w:rPr>
+        <w:t xml:space="preserve">The hybrid option can introduce static type slowly without having to halt existing development because of a huge migration. </w:t>
+      </w:r>
+      <w:r>
+        <w:rPr>
+          <w:rFonts w:ascii="Roboto" w:hAnsi="Roboto"/>
+          <w:lang w:val="en-US"/>
+        </w:rPr>
+        <w:t>We</w:t>
+      </w:r>
+      <w:r>
+        <w:rPr>
+          <w:rFonts w:ascii="Roboto" w:hAnsi="Roboto"/>
+          <w:lang w:val="en-US"/>
+        </w:rPr>
+        <w:t xml:space="preserve"> can go at our pace. In fact, TypeScript can run against existing JavaScript code and even provide inference and a minimum set of validation in the boundary of what is realizable.</w:t>
+      </w:r>
+    </w:p>
+    <w:p>
+      <w:pPr>
+        <w:rPr>
+          <w:rFonts w:ascii="Roboto" w:hAnsi="Roboto"/>
+          <w:color w:val="00B0F0"/>
+          <w:u w:val="single"/>
+          <w:lang w:val="en-US"/>
+        </w:rPr>
+      </w:pPr>
+      <w:r>
+        <w:rPr>
+          <w:rFonts w:ascii="Roboto" w:hAnsi="Roboto"/>
+          <w:color w:val="00B0F0"/>
+          <w:u w:val="single"/>
+          <w:lang w:val="en-US"/>
+        </w:rPr>
+        <w:t>TS is easier to refactor due to static typing</w:t>
+      </w:r>
+    </w:p>
+    <w:p>
+      <w:pPr>
+        <w:rPr>
+          <w:rFonts w:ascii="Roboto" w:hAnsi="Roboto"/>
+          <w:lang w:val="en-US"/>
+        </w:rPr>
+      </w:pPr>
+      <w:r>
+        <w:rPr>
+          <w:rFonts w:ascii="Roboto" w:hAnsi="Roboto"/>
+          <w:lang w:val="en-US"/>
+        </w:rPr>
+        <w:t xml:space="preserve">If </w:t>
+      </w:r>
+      <w:r>
+        <w:rPr>
+          <w:rFonts w:ascii="Roboto" w:hAnsi="Roboto"/>
+          <w:lang w:val="en-US"/>
+        </w:rPr>
+        <w:t>we</w:t>
+      </w:r>
+      <w:r>
+        <w:rPr>
+          <w:rFonts w:ascii="Roboto" w:hAnsi="Roboto"/>
+          <w:lang w:val="en-US"/>
+        </w:rPr>
+        <w:t xml:space="preserve"> rename a member, it can be found everywhere it is used and hence be renamed everywhere. </w:t>
+      </w:r>
+    </w:p>
+    <w:p>
+      <w:pPr>
+        <w:rPr>
+          <w:rFonts w:ascii="Roboto" w:hAnsi="Roboto"/>
+          <w:lang w:val="en-US"/>
+        </w:rPr>
+      </w:pPr>
+      <w:r>
+        <w:rPr>
+          <w:rFonts w:ascii="Roboto" w:hAnsi="Roboto"/>
+          <w:lang w:val="en-US"/>
+        </w:rPr>
+        <w:t xml:space="preserve">Changing a type will highlight incompatibility straight in the IDE </w:t>
+      </w:r>
+      <w:r>
+        <w:rPr>
+          <w:rFonts w:ascii="Roboto" w:hAnsi="Roboto"/>
+          <w:lang w:val="en-US"/>
+        </w:rPr>
+        <w:t>we</w:t>
+      </w:r>
+      <w:r>
+        <w:rPr>
+          <w:rFonts w:ascii="Roboto" w:hAnsi="Roboto"/>
+          <w:lang w:val="en-US"/>
+        </w:rPr>
+        <w:t xml:space="preserve"> use or during compilation. This is true with many features like changing if a member is optional or not, or adding, removing or modifying parameters of a function. </w:t>
+      </w:r>
+    </w:p>
+    <w:p>
+      <w:pPr>
+        <w:rPr>
+          <w:rFonts w:ascii="Roboto" w:hAnsi="Roboto"/>
+          <w:lang w:val="en-US"/>
+        </w:rPr>
+      </w:pPr>
+      <w:r>
+        <w:rPr>
+          <w:rFonts w:ascii="Roboto" w:hAnsi="Roboto"/>
+          <w:lang w:val="en-US"/>
+        </w:rPr>
+        <w:t xml:space="preserve">Navigation inside TypeScript code is a breeze since </w:t>
+      </w:r>
+      <w:r>
+        <w:rPr>
+          <w:rFonts w:ascii="Roboto" w:hAnsi="Roboto"/>
+          <w:lang w:val="en-US"/>
+        </w:rPr>
+        <w:t>we</w:t>
+      </w:r>
+      <w:r>
+        <w:rPr>
+          <w:rFonts w:ascii="Roboto" w:hAnsi="Roboto"/>
+          <w:lang w:val="en-US"/>
+        </w:rPr>
+        <w:t xml:space="preserve"> can navigate to references of functions or members since the IDE can link usage of specific types and their content.</w:t>
+      </w:r>
+    </w:p>
+    <w:p>
+      <w:pPr>
+        <w:rPr>
+          <w:rFonts w:ascii="Roboto" w:hAnsi="Roboto"/>
+          <w:color w:val="00B0F0"/>
+          <w:u w:val="single"/>
+          <w:lang w:val="en-US"/>
+        </w:rPr>
+      </w:pPr>
+      <w:r>
+        <w:rPr>
+          <w:rFonts w:ascii="Roboto" w:hAnsi="Roboto"/>
+          <w:color w:val="00B0F0"/>
+          <w:u w:val="single"/>
+          <w:lang w:val="en-US"/>
+        </w:rPr>
+        <w:t>TS is easier to maintain</w:t>
+      </w:r>
+    </w:p>
+    <w:p>
+      <w:pPr>
+        <w:rPr>
+          <w:rFonts w:ascii="Roboto" w:hAnsi="Roboto"/>
+          <w:lang w:val="en-US"/>
+        </w:rPr>
+      </w:pPr>
+      <w:r>
+        <w:rPr>
+          <w:rFonts w:ascii="Roboto" w:hAnsi="Roboto"/>
+          <w:lang w:val="en-US"/>
+        </w:rPr>
+        <w:t xml:space="preserve">This is because reading the code is easier than JavaScript. For example, an object that initializes with an option would not explicitly define all the potential options in JavaScript. </w:t>
+      </w:r>
+    </w:p>
+    <w:p>
+      <w:pPr>
+        <w:rPr>
+          <w:rFonts w:ascii="Roboto" w:hAnsi="Roboto"/>
+          <w:lang w:val="en-US"/>
+        </w:rPr>
+      </w:pPr>
+      <w:r>
+        <w:rPr>
+          <w:rFonts w:ascii="Roboto" w:hAnsi="Roboto"/>
+          <w:lang w:val="en-US"/>
+        </w:rPr>
+        <w:t xml:space="preserve">Normally, if </w:t>
+      </w:r>
+      <w:r>
+        <w:rPr>
+          <w:rFonts w:ascii="Roboto" w:hAnsi="Roboto"/>
+          <w:lang w:val="en-US"/>
+        </w:rPr>
+        <w:t>we</w:t>
+      </w:r>
+      <w:r>
+        <w:rPr>
+          <w:rFonts w:ascii="Roboto" w:hAnsi="Roboto"/>
+          <w:lang w:val="en-US"/>
+        </w:rPr>
+        <w:t xml:space="preserve"> are new to a piece of code that uses a parameter that is an object, </w:t>
+      </w:r>
+      <w:r>
+        <w:rPr>
+          <w:rFonts w:ascii="Roboto" w:hAnsi="Roboto"/>
+          <w:lang w:val="en-US"/>
+        </w:rPr>
+        <w:t>we</w:t>
+      </w:r>
+      <w:r>
+        <w:rPr>
+          <w:rFonts w:ascii="Roboto" w:hAnsi="Roboto"/>
+          <w:lang w:val="en-US"/>
+        </w:rPr>
+        <w:t xml:space="preserve"> need to look inside the function and follow it as much as </w:t>
+      </w:r>
+      <w:r>
+        <w:rPr>
+          <w:rFonts w:ascii="Roboto" w:hAnsi="Roboto"/>
+          <w:lang w:val="en-US"/>
+        </w:rPr>
+        <w:t>we</w:t>
+      </w:r>
+      <w:r>
+        <w:rPr>
+          <w:rFonts w:ascii="Roboto" w:hAnsi="Roboto"/>
+          <w:lang w:val="en-US"/>
+        </w:rPr>
+        <w:t xml:space="preserve"> can. </w:t>
+      </w:r>
+      <w:r>
+        <w:rPr>
+          <w:rFonts w:ascii="Roboto" w:hAnsi="Roboto"/>
+          <w:lang w:val="en-US"/>
+        </w:rPr>
+        <w:t>We</w:t>
+      </w:r>
+      <w:r>
+        <w:rPr>
+          <w:rFonts w:ascii="Roboto" w:hAnsi="Roboto"/>
+          <w:lang w:val="en-US"/>
+        </w:rPr>
+        <w:t xml:space="preserve"> could also look at the unit tests or the documentation if they are available. </w:t>
+      </w:r>
+    </w:p>
+    <w:p>
+      <w:pPr>
+        <w:rPr>
+          <w:rFonts w:ascii="Roboto" w:hAnsi="Roboto"/>
+          <w:lang w:val="en-US"/>
+        </w:rPr>
+      </w:pPr>
+      <w:r>
+        <w:rPr>
+          <w:rFonts w:ascii="Roboto" w:hAnsi="Roboto"/>
+          <w:lang w:val="en-US"/>
+        </w:rPr>
+        <w:t xml:space="preserve">In all cases, this is time-consuming. With TypeScript, </w:t>
+      </w:r>
+      <w:r>
+        <w:rPr>
+          <w:rFonts w:ascii="Roboto" w:hAnsi="Roboto"/>
+          <w:lang w:val="en-US"/>
+        </w:rPr>
+        <w:t>we</w:t>
+      </w:r>
+      <w:r>
+        <w:rPr>
+          <w:rFonts w:ascii="Roboto" w:hAnsi="Roboto"/>
+          <w:lang w:val="en-US"/>
+        </w:rPr>
+        <w:t xml:space="preserve"> can look at the type, click on it, and see the definition. It’s quick, self-documented, and provides insight without digging.</w:t>
+      </w:r>
+    </w:p>
+    <w:p>
+      <w:pPr>
+        <w:rPr>
+          <w:rFonts w:ascii="Roboto" w:hAnsi="Roboto"/>
+          <w:color w:val="00B0F0"/>
+          <w:u w:val="single"/>
+          <w:lang w:val="en-US"/>
+        </w:rPr>
+      </w:pPr>
+      <w:r>
+        <w:rPr>
+          <w:rFonts w:ascii="Roboto" w:hAnsi="Roboto"/>
+          <w:color w:val="00B0F0"/>
+          <w:u w:val="single"/>
+          <w:lang w:val="en-US"/>
+        </w:rPr>
+        <w:t>TS has mechanism to define existing JS library to have good support</w:t>
+      </w:r>
+    </w:p>
+    <w:p>
+      <w:pPr>
+        <w:rPr>
+          <w:rFonts w:ascii="Roboto" w:hAnsi="Roboto"/>
+          <w:lang w:val="en-US"/>
+        </w:rPr>
+      </w:pPr>
+      <w:r>
+        <w:rPr>
+          <w:rFonts w:ascii="Roboto" w:hAnsi="Roboto"/>
+          <w:lang w:val="en-US"/>
+        </w:rPr>
+        <w:t xml:space="preserve">It’s called a “definition file” which we will see in this course. The definition file is optional, but when provided to JavaScript library code, it brings Intellisense as well as type, to untyped code. </w:t>
+      </w:r>
+    </w:p>
+    <w:p>
+      <w:pPr>
+        <w:rPr>
+          <w:rFonts w:ascii="Roboto" w:hAnsi="Roboto"/>
+          <w:lang w:val="en-US"/>
+        </w:rPr>
+      </w:pPr>
+      <w:r>
+        <w:rPr>
+          <w:rFonts w:ascii="Roboto" w:hAnsi="Roboto"/>
+          <w:lang w:val="en-US"/>
+        </w:rPr>
+        <w:t>This increases the productivity of developers by reducing potential typos and bringing documentation to their fingertips. This also reduces losing focus by switching to external documentation.</w:t>
+      </w:r>
+    </w:p>
+    <w:p>
+      <w:pPr>
+        <w:rPr>
+          <w:rFonts w:ascii="Roboto" w:hAnsi="Roboto"/>
+          <w:color w:val="00B0F0"/>
+          <w:u w:val="single"/>
+          <w:lang w:val="en-US"/>
+        </w:rPr>
+      </w:pPr>
+      <w:r>
+        <w:rPr>
+          <w:rFonts w:ascii="Roboto" w:hAnsi="Roboto"/>
+          <w:color w:val="00B0F0"/>
+          <w:u w:val="single"/>
+          <w:lang w:val="en-US"/>
+        </w:rPr>
+        <w:t>TS has excellent intellisense</w:t>
+      </w:r>
+    </w:p>
+    <w:p>
+      <w:pPr>
+        <w:rPr>
+          <w:rFonts w:ascii="Roboto" w:hAnsi="Roboto"/>
+          <w:lang w:val="en-US"/>
+        </w:rPr>
+      </w:pPr>
+      <w:r>
+        <w:rPr>
+          <w:rFonts w:ascii="Roboto" w:hAnsi="Roboto"/>
+          <w:lang w:val="en-US"/>
+        </w:rPr>
+        <w:t>As mentioned, existing JavaScript libraries can get TypeScript typing which allows them to have code-completion capability. Meanwhile, TypeScript is fully Intellisense-supported by default, which means that every type defined can be used with an experience that provides type members, function arguments, types and return, etc.</w:t>
+      </w:r>
+    </w:p>
+    <w:p>
+      <w:pPr>
+        <w:rPr>
+          <w:rFonts w:ascii="Roboto" w:hAnsi="Roboto"/>
+          <w:color w:val="00B0F0"/>
+          <w:u w:val="single"/>
+          <w:lang w:val="en-US"/>
+        </w:rPr>
+      </w:pPr>
+      <w:r>
+        <w:rPr>
+          <w:rFonts w:ascii="Roboto" w:hAnsi="Roboto"/>
+          <w:color w:val="00B0F0"/>
+          <w:u w:val="single"/>
+          <w:lang w:val="en-US"/>
+        </w:rPr>
+        <w:lastRenderedPageBreak/>
+        <w:t>TS reduces number of unit tests</w:t>
+      </w:r>
+    </w:p>
+    <w:p>
+      <w:pPr>
+        <w:rPr>
+          <w:rFonts w:ascii="Roboto" w:hAnsi="Roboto"/>
+          <w:lang w:val="en-US"/>
+        </w:rPr>
+      </w:pPr>
+      <w:r>
+        <w:rPr>
+          <w:rFonts w:ascii="Roboto" w:hAnsi="Roboto"/>
+          <w:lang w:val="en-US"/>
+        </w:rPr>
+        <w:t xml:space="preserve">Checking for types (structures) or expected members on the object, or a type that passed by parameter for undefined and null value are all cases that TypeScript checks on the compilation with static types. </w:t>
+      </w:r>
+    </w:p>
+    <w:p>
+      <w:pPr>
+        <w:rPr>
+          <w:rFonts w:ascii="Roboto" w:hAnsi="Roboto"/>
+          <w:lang w:val="en-US"/>
+        </w:rPr>
+      </w:pPr>
+      <w:r>
+        <w:rPr>
+          <w:rFonts w:ascii="Roboto" w:hAnsi="Roboto"/>
+          <w:lang w:val="en-US"/>
+        </w:rPr>
+        <w:t>Less code means less code to maintain. The unit tests only focus on meaningful things like logic or actual algorithms.</w:t>
+      </w:r>
+    </w:p>
+    <w:p>
+      <w:pPr>
+        <w:rPr>
+          <w:rFonts w:ascii="Roboto" w:hAnsi="Roboto"/>
+          <w:color w:val="00B0F0"/>
+          <w:u w:val="single"/>
+          <w:lang w:val="en-US"/>
+        </w:rPr>
+      </w:pPr>
+      <w:r>
+        <w:rPr>
+          <w:rFonts w:ascii="Roboto" w:hAnsi="Roboto"/>
+          <w:color w:val="00B0F0"/>
+          <w:u w:val="single"/>
+          <w:lang w:val="en-US"/>
+        </w:rPr>
+        <w:t>TS mitigates potential pitfalls that can be found during runtime only</w:t>
+      </w:r>
+    </w:p>
+    <w:p>
+      <w:pPr>
+        <w:rPr>
+          <w:rFonts w:ascii="Roboto" w:hAnsi="Roboto"/>
+          <w:lang w:val="en-US"/>
+        </w:rPr>
+      </w:pPr>
+      <w:r>
+        <w:rPr>
+          <w:rFonts w:ascii="Roboto" w:hAnsi="Roboto"/>
+          <w:lang w:val="en-US"/>
+        </w:rPr>
+        <w:t xml:space="preserve">JavaScript has many quirks and TypeScript mitigates potential pitfalls that could only be found at runtime by exposing them at development time. </w:t>
+      </w:r>
+    </w:p>
+    <w:p>
+      <w:pPr>
+        <w:rPr>
+          <w:rFonts w:ascii="Roboto" w:hAnsi="Roboto"/>
+          <w:lang w:val="en-US"/>
+        </w:rPr>
+      </w:pPr>
+      <w:r>
+        <w:rPr>
+          <w:rFonts w:ascii="Roboto" w:hAnsi="Roboto"/>
+          <w:lang w:val="en-US"/>
+        </w:rPr>
+        <w:t>TypeScript lets u</w:t>
+      </w:r>
+      <w:r>
+        <w:rPr>
+          <w:rFonts w:ascii="Roboto" w:hAnsi="Roboto"/>
+          <w:lang w:val="en-US"/>
+        </w:rPr>
+        <w:t>s</w:t>
+      </w:r>
+      <w:r>
+        <w:rPr>
+          <w:rFonts w:ascii="Roboto" w:hAnsi="Roboto"/>
+          <w:lang w:val="en-US"/>
+        </w:rPr>
+        <w:t xml:space="preserve"> fine-tune the rigidity of how it harnesses quirks for u</w:t>
+      </w:r>
+      <w:r>
+        <w:rPr>
+          <w:rFonts w:ascii="Roboto" w:hAnsi="Roboto"/>
+          <w:lang w:val="en-US"/>
+        </w:rPr>
+        <w:t>s</w:t>
+      </w:r>
+      <w:r>
+        <w:rPr>
+          <w:rFonts w:ascii="Roboto" w:hAnsi="Roboto"/>
+          <w:lang w:val="en-US"/>
+        </w:rPr>
+        <w:t>. For example, the arithmetic with JavaScript is pretty loose. Also, specific values can be interpreted during value comparison.</w:t>
+      </w:r>
+    </w:p>
+    <w:p>
+      <w:pPr>
+        <w:rPr>
+          <w:rFonts w:ascii="Roboto" w:hAnsi="Roboto"/>
+          <w:color w:val="00B0F0"/>
+          <w:u w:val="single"/>
+          <w:lang w:val="en-US"/>
+        </w:rPr>
+      </w:pPr>
+      <w:r>
+        <w:rPr>
+          <w:rFonts w:ascii="Roboto" w:hAnsi="Roboto"/>
+          <w:color w:val="00B0F0"/>
+          <w:u w:val="single"/>
+          <w:lang w:val="en-US"/>
+        </w:rPr>
+        <w:t>TS is a low risk to take</w:t>
+      </w:r>
+    </w:p>
+    <w:p>
+      <w:pPr>
+        <w:rPr>
+          <w:rFonts w:ascii="Roboto" w:hAnsi="Roboto"/>
+          <w:lang w:val="en-US"/>
+        </w:rPr>
+      </w:pPr>
+      <w:r>
+        <w:rPr>
+          <w:rFonts w:ascii="Roboto" w:hAnsi="Roboto"/>
+          <w:lang w:val="en-US"/>
+        </w:rPr>
+        <w:t xml:space="preserve">Finally, TypeScript is a low risk to take since it produces human-readable JavaScript which is like an exit door wide open to start and stop in the future. </w:t>
+      </w:r>
+    </w:p>
+    <w:p>
+      <w:pPr>
+        <w:rPr>
+          <w:rFonts w:ascii="Roboto" w:hAnsi="Roboto"/>
+          <w:lang w:val="en-US"/>
+        </w:rPr>
+      </w:pPr>
+      <w:r>
+        <w:rPr>
+          <w:rFonts w:ascii="Roboto" w:hAnsi="Roboto"/>
+          <w:lang w:val="en-US"/>
+        </w:rPr>
+        <w:t xml:space="preserve">It’s low risk since it is open-source, which means that in the event that Microsoft stops maintaining the language, anyone can jump on it. That being said, Microsoft, Google, and other big corporations have invested millions in TypeScript, which should also be a good indicator for smaller companies. </w:t>
+      </w:r>
+    </w:p>
+    <w:p>
+      <w:pPr>
+        <w:rPr>
+          <w:rFonts w:ascii="Roboto" w:hAnsi="Roboto"/>
+          <w:lang w:val="en-US"/>
+        </w:rPr>
+      </w:pPr>
+      <w:r>
+        <w:rPr>
+          <w:rFonts w:ascii="Roboto" w:hAnsi="Roboto"/>
+          <w:lang w:val="en-US"/>
+        </w:rPr>
+        <w:t>Finally, the risk is low because the learning curve is gentle for a JavaScript developer.</w:t>
+      </w:r>
+    </w:p>
+    <w:p>
+      <w:pPr>
+        <w:rPr>
+          <w:rFonts w:ascii="Roboto" w:hAnsi="Roboto"/>
+          <w:lang w:val="en-US"/>
+        </w:rPr>
+      </w:pPr>
+    </w:p>
+    <w:p>
+      <w:pPr>
+        <w:rPr>
+          <w:rFonts w:ascii="Roboto" w:hAnsi="Roboto"/>
+          <w:lang w:val="en-US"/>
+        </w:rPr>
+      </w:pPr>
+    </w:p>
+    <w:p>
+      <w:pPr>
+        <w:rPr>
+          <w:rFonts w:ascii="Roboto" w:hAnsi="Roboto"/>
+          <w:lang w:val="en-US"/>
+        </w:rPr>
+      </w:pPr>
+    </w:p>
+    <w:p>
+      <w:pPr>
+        <w:rPr>
+          <w:rFonts w:ascii="Roboto" w:hAnsi="Roboto"/>
+          <w:lang w:val="en-US"/>
+        </w:rPr>
+      </w:pPr>
+    </w:p>
+    <w:p>
+      <w:pPr>
+        <w:rPr>
+          <w:rFonts w:ascii="Roboto" w:hAnsi="Roboto"/>
+          <w:lang w:val="en-US"/>
+        </w:rPr>
+      </w:pPr>
+    </w:p>
+    <w:p>
+      <w:pPr>
+        <w:rPr>
+          <w:rFonts w:ascii="Roboto" w:hAnsi="Roboto"/>
+          <w:lang w:val="en-US"/>
+        </w:rPr>
+      </w:pPr>
     </w:p>
     <w:sectPr>
       <w:headerReference w:type="default" r:id="rId7"/>
@@ -332,6 +1871,7 @@
         <w:docPartUnique/>
       </w:docPartObj>
     </w:sdtPr>
+    <w:sdtEndPr/>
     <w:sdtContent>
       <w:sdt>
         <w:sdtPr>
@@ -341,6 +1881,7 @@
             <w:docPartUnique/>
           </w:docPartObj>
         </w:sdtPr>
+        <w:sdtEndPr/>
         <w:sdtContent>
           <w:p>
             <w:pPr>
@@ -619,8 +2160,124 @@
       </w:rPr>
     </w:lvl>
   </w:abstractNum>
+  <w:abstractNum w:abstractNumId="1" w15:restartNumberingAfterBreak="0">
+    <w:nsid w:val="7A142C9C"/>
+    <w:multiLevelType w:val="hybridMultilevel"/>
+    <w:tmpl w:val="261C8AC0"/>
+    <w:lvl w:ilvl="0" w:tplc="40090001">
+      <w:start w:val="1"/>
+      <w:numFmt w:val="bullet"/>
+      <w:lvlText w:val=""/>
+      <w:lvlJc w:val="left"/>
+      <w:pPr>
+        <w:ind w:left="720" w:hanging="360"/>
+      </w:pPr>
+      <w:rPr>
+        <w:rFonts w:ascii="Symbol" w:hAnsi="Symbol" w:hint="default"/>
+      </w:rPr>
+    </w:lvl>
+    <w:lvl w:ilvl="1" w:tplc="40090003">
+      <w:start w:val="1"/>
+      <w:numFmt w:val="bullet"/>
+      <w:lvlText w:val="o"/>
+      <w:lvlJc w:val="left"/>
+      <w:pPr>
+        <w:ind w:left="1440" w:hanging="360"/>
+      </w:pPr>
+      <w:rPr>
+        <w:rFonts w:ascii="Courier New" w:hAnsi="Courier New" w:cs="Courier New" w:hint="default"/>
+      </w:rPr>
+    </w:lvl>
+    <w:lvl w:ilvl="2" w:tplc="40090005" w:tentative="1">
+      <w:start w:val="1"/>
+      <w:numFmt w:val="bullet"/>
+      <w:lvlText w:val=""/>
+      <w:lvlJc w:val="left"/>
+      <w:pPr>
+        <w:ind w:left="2160" w:hanging="360"/>
+      </w:pPr>
+      <w:rPr>
+        <w:rFonts w:ascii="Wingdings" w:hAnsi="Wingdings" w:hint="default"/>
+      </w:rPr>
+    </w:lvl>
+    <w:lvl w:ilvl="3" w:tplc="40090001" w:tentative="1">
+      <w:start w:val="1"/>
+      <w:numFmt w:val="bullet"/>
+      <w:lvlText w:val=""/>
+      <w:lvlJc w:val="left"/>
+      <w:pPr>
+        <w:ind w:left="2880" w:hanging="360"/>
+      </w:pPr>
+      <w:rPr>
+        <w:rFonts w:ascii="Symbol" w:hAnsi="Symbol" w:hint="default"/>
+      </w:rPr>
+    </w:lvl>
+    <w:lvl w:ilvl="4" w:tplc="40090003" w:tentative="1">
+      <w:start w:val="1"/>
+      <w:numFmt w:val="bullet"/>
+      <w:lvlText w:val="o"/>
+      <w:lvlJc w:val="left"/>
+      <w:pPr>
+        <w:ind w:left="3600" w:hanging="360"/>
+      </w:pPr>
+      <w:rPr>
+        <w:rFonts w:ascii="Courier New" w:hAnsi="Courier New" w:cs="Courier New" w:hint="default"/>
+      </w:rPr>
+    </w:lvl>
+    <w:lvl w:ilvl="5" w:tplc="40090005" w:tentative="1">
+      <w:start w:val="1"/>
+      <w:numFmt w:val="bullet"/>
+      <w:lvlText w:val=""/>
+      <w:lvlJc w:val="left"/>
+      <w:pPr>
+        <w:ind w:left="4320" w:hanging="360"/>
+      </w:pPr>
+      <w:rPr>
+        <w:rFonts w:ascii="Wingdings" w:hAnsi="Wingdings" w:hint="default"/>
+      </w:rPr>
+    </w:lvl>
+    <w:lvl w:ilvl="6" w:tplc="40090001" w:tentative="1">
+      <w:start w:val="1"/>
+      <w:numFmt w:val="bullet"/>
+      <w:lvlText w:val=""/>
+      <w:lvlJc w:val="left"/>
+      <w:pPr>
+        <w:ind w:left="5040" w:hanging="360"/>
+      </w:pPr>
+      <w:rPr>
+        <w:rFonts w:ascii="Symbol" w:hAnsi="Symbol" w:hint="default"/>
+      </w:rPr>
+    </w:lvl>
+    <w:lvl w:ilvl="7" w:tplc="40090003" w:tentative="1">
+      <w:start w:val="1"/>
+      <w:numFmt w:val="bullet"/>
+      <w:lvlText w:val="o"/>
+      <w:lvlJc w:val="left"/>
+      <w:pPr>
+        <w:ind w:left="5760" w:hanging="360"/>
+      </w:pPr>
+      <w:rPr>
+        <w:rFonts w:ascii="Courier New" w:hAnsi="Courier New" w:cs="Courier New" w:hint="default"/>
+      </w:rPr>
+    </w:lvl>
+    <w:lvl w:ilvl="8" w:tplc="40090005" w:tentative="1">
+      <w:start w:val="1"/>
+      <w:numFmt w:val="bullet"/>
+      <w:lvlText w:val=""/>
+      <w:lvlJc w:val="left"/>
+      <w:pPr>
+        <w:ind w:left="6480" w:hanging="360"/>
+      </w:pPr>
+      <w:rPr>
+        <w:rFonts w:ascii="Wingdings" w:hAnsi="Wingdings" w:hint="default"/>
+      </w:rPr>
+    </w:lvl>
+  </w:abstractNum>
   <w:num w:numId="1">
     <w:abstractNumId w:val="0"/>
+  </w:num>
+  <w:num w:numId="2">
+    <w:abstractNumId w:val="1"/>
   </w:num>
 </w:numbering>
 </file>
@@ -1140,6 +2797,47 @@
       <w:contextualSpacing/>
     </w:pPr>
   </w:style>
+  <w:style w:type="paragraph" w:styleId="NormalWeb">
+    <w:name w:val="Normal (Web)"/>
+    <w:basedOn w:val="Normal"/>
+    <w:uiPriority w:val="99"/>
+    <w:semiHidden/>
+    <w:unhideWhenUsed/>
+    <w:rsid w:val="005D6F3D"/>
+    <w:pPr>
+      <w:spacing w:before="100" w:beforeAutospacing="1" w:after="100" w:afterAutospacing="1" w:line="240" w:lineRule="auto"/>
+    </w:pPr>
+    <w:rPr>
+      <w:rFonts w:ascii="Times New Roman" w:eastAsia="Times New Roman" w:hAnsi="Times New Roman" w:cs="Times New Roman"/>
+      <w:sz w:val="24"/>
+      <w:szCs w:val="24"/>
+      <w:lang w:eastAsia="en-IN"/>
+    </w:rPr>
+  </w:style>
+  <w:style w:type="character" w:styleId="HTMLCode">
+    <w:name w:val="HTML Code"/>
+    <w:basedOn w:val="DefaultParagraphFont"/>
+    <w:uiPriority w:val="99"/>
+    <w:semiHidden/>
+    <w:unhideWhenUsed/>
+    <w:rsid w:val="000E0C01"/>
+    <w:rPr>
+      <w:rFonts w:ascii="Courier New" w:eastAsia="Times New Roman" w:hAnsi="Courier New" w:cs="Courier New"/>
+      <w:sz w:val="20"/>
+      <w:szCs w:val="20"/>
+    </w:rPr>
+  </w:style>
+  <w:style w:type="character" w:styleId="Emphasis">
+    <w:name w:val="Emphasis"/>
+    <w:basedOn w:val="DefaultParagraphFont"/>
+    <w:uiPriority w:val="20"/>
+    <w:qFormat/>
+    <w:rsid w:val="000E0C01"/>
+    <w:rPr>
+      <w:i/>
+      <w:iCs/>
+    </w:rPr>
+  </w:style>
 </w:styles>
 </file>
 

</xml_diff>

<commit_message>
mod 1 - 3rd section
</commit_message>
<xml_diff>
--- a/Intro-to-TypeScript.docx
+++ b/Intro-to-TypeScript.docx
@@ -1788,6 +1788,581 @@
     </w:p>
     <w:p>
       <w:pPr>
+        <w:pStyle w:val="Heading1"/>
+        <w:rPr>
+          <w:b/>
+          <w:bCs/>
+          <w:u w:val="single"/>
+          <w:lang w:val="en-US"/>
+        </w:rPr>
+      </w:pPr>
+      <w:r>
+        <w:rPr>
+          <w:b/>
+          <w:bCs/>
+          <w:u w:val="single"/>
+          <w:lang w:val="en-US"/>
+        </w:rPr>
+        <w:t>U</w:t>
+      </w:r>
+      <w:r>
+        <w:rPr>
+          <w:b/>
+          <w:bCs/>
+          <w:u w:val="single"/>
+          <w:lang w:val="en-US"/>
+        </w:rPr>
+        <w:t>nderstanding benefits of</w:t>
+      </w:r>
+      <w:r>
+        <w:rPr>
+          <w:b/>
+          <w:bCs/>
+          <w:u w:val="single"/>
+          <w:lang w:val="en-US"/>
+        </w:rPr>
+        <w:t xml:space="preserve"> TypeScript</w:t>
+      </w:r>
+      <w:r>
+        <w:rPr>
+          <w:b/>
+          <w:bCs/>
+          <w:u w:val="single"/>
+          <w:lang w:val="en-US"/>
+        </w:rPr>
+        <w:t xml:space="preserve"> with React</w:t>
+      </w:r>
+    </w:p>
+    <w:p>
+      <w:pPr>
+        <w:rPr>
+          <w:rFonts w:ascii="Roboto" w:hAnsi="Roboto"/>
+          <w:lang w:val="en-US"/>
+        </w:rPr>
+      </w:pPr>
+      <w:r>
+        <w:rPr>
+          <w:rFonts w:ascii="Roboto" w:hAnsi="Roboto"/>
+          <w:lang w:val="en-US"/>
+        </w:rPr>
+        <w:t>The following topics are discussed here –</w:t>
+      </w:r>
+    </w:p>
+    <w:p>
+      <w:pPr>
+        <w:pStyle w:val="ListParagraph"/>
+        <w:numPr>
+          <w:ilvl w:val="0"/>
+          <w:numId w:val="3"/>
+        </w:numPr>
+        <w:rPr>
+          <w:rFonts w:ascii="Roboto" w:hAnsi="Roboto"/>
+          <w:lang w:val="en-US"/>
+        </w:rPr>
+      </w:pPr>
+      <w:r>
+        <w:rPr>
+          <w:rFonts w:ascii="Roboto" w:hAnsi="Roboto"/>
+          <w:lang w:val="en-US"/>
+        </w:rPr>
+        <w:t>Using CodeSandbox</w:t>
+      </w:r>
+    </w:p>
+    <w:p>
+      <w:pPr>
+        <w:pStyle w:val="ListParagraph"/>
+        <w:numPr>
+          <w:ilvl w:val="0"/>
+          <w:numId w:val="3"/>
+        </w:numPr>
+        <w:rPr>
+          <w:rFonts w:ascii="Roboto" w:hAnsi="Roboto"/>
+          <w:lang w:val="en-US"/>
+        </w:rPr>
+      </w:pPr>
+      <w:r>
+        <w:rPr>
+          <w:rFonts w:ascii="Roboto" w:hAnsi="Roboto"/>
+          <w:lang w:val="en-US"/>
+        </w:rPr>
+        <w:t xml:space="preserve">Consuming &amp; refactoring a component prop </w:t>
+      </w:r>
+      <w:r>
+        <w:rPr>
+          <w:rFonts w:ascii="Roboto" w:hAnsi="Roboto"/>
+          <w:highlight w:val="yellow"/>
+          <w:lang w:val="en-US"/>
+        </w:rPr>
+        <w:t>without</w:t>
+      </w:r>
+      <w:r>
+        <w:rPr>
+          <w:rFonts w:ascii="Roboto" w:hAnsi="Roboto"/>
+          <w:lang w:val="en-US"/>
+        </w:rPr>
+        <w:t xml:space="preserve"> TS</w:t>
+      </w:r>
+    </w:p>
+    <w:p>
+      <w:pPr>
+        <w:pStyle w:val="ListParagraph"/>
+        <w:numPr>
+          <w:ilvl w:val="0"/>
+          <w:numId w:val="3"/>
+        </w:numPr>
+        <w:rPr>
+          <w:rFonts w:ascii="Roboto" w:hAnsi="Roboto"/>
+          <w:lang w:val="en-US"/>
+        </w:rPr>
+      </w:pPr>
+      <w:r>
+        <w:rPr>
+          <w:rFonts w:ascii="Roboto" w:hAnsi="Roboto"/>
+          <w:lang w:val="en-US"/>
+        </w:rPr>
+        <w:t xml:space="preserve">Consuming &amp; refactoring a component prop </w:t>
+      </w:r>
+      <w:r>
+        <w:rPr>
+          <w:rFonts w:ascii="Roboto" w:hAnsi="Roboto"/>
+          <w:highlight w:val="yellow"/>
+          <w:lang w:val="en-US"/>
+        </w:rPr>
+        <w:t>with</w:t>
+      </w:r>
+      <w:r>
+        <w:rPr>
+          <w:rFonts w:ascii="Roboto" w:hAnsi="Roboto"/>
+          <w:lang w:val="en-US"/>
+        </w:rPr>
+        <w:t xml:space="preserve"> TS</w:t>
+      </w:r>
+    </w:p>
+    <w:p>
+      <w:pPr>
+        <w:pStyle w:val="ListParagraph"/>
+        <w:numPr>
+          <w:ilvl w:val="0"/>
+          <w:numId w:val="3"/>
+        </w:numPr>
+        <w:rPr>
+          <w:rFonts w:ascii="Roboto" w:hAnsi="Roboto"/>
+          <w:lang w:val="en-US"/>
+        </w:rPr>
+      </w:pPr>
+      <w:r>
+        <w:rPr>
+          <w:rFonts w:ascii="Roboto" w:hAnsi="Roboto"/>
+          <w:lang w:val="en-US"/>
+        </w:rPr>
+        <w:t>Wrap up</w:t>
+      </w:r>
+    </w:p>
+    <w:p>
+      <w:pPr>
+        <w:rPr>
+          <w:rFonts w:ascii="Roboto" w:hAnsi="Roboto"/>
+          <w:color w:val="00B0F0"/>
+          <w:u w:val="single"/>
+          <w:lang w:val="en-US"/>
+        </w:rPr>
+      </w:pPr>
+      <w:r>
+        <w:rPr>
+          <w:rFonts w:ascii="Roboto" w:hAnsi="Roboto"/>
+          <w:color w:val="00B0F0"/>
+          <w:u w:val="single"/>
+          <w:lang w:val="en-US"/>
+        </w:rPr>
+        <w:t>Using CodeSandbox</w:t>
+      </w:r>
+    </w:p>
+    <w:p>
+      <w:pPr>
+        <w:shd w:val="clear" w:color="auto" w:fill="FFFFFF"/>
+        <w:spacing w:before="240" w:after="240" w:line="240" w:lineRule="auto"/>
+        <w:rPr>
+          <w:rFonts w:ascii="Roboto" w:hAnsi="Roboto"/>
+          <w:lang w:val="en-US"/>
+        </w:rPr>
+      </w:pPr>
+      <w:r>
+        <w:rPr>
+          <w:rFonts w:ascii="Roboto" w:hAnsi="Roboto"/>
+          <w:lang w:val="en-US"/>
+        </w:rPr>
+        <w:t>CodeSandbox is a browser-based IDE that supports React and TypeScript apps. When you create a project in CodeSandbox, the basic configuration is automatically done, so we can start writing code straight away. It’s an excellent tool for learning React with TypeScript!</w:t>
+      </w:r>
+    </w:p>
+    <w:p>
+      <w:pPr>
+        <w:shd w:val="clear" w:color="auto" w:fill="FFFFFF"/>
+        <w:spacing w:before="240" w:after="240" w:line="240" w:lineRule="auto"/>
+        <w:rPr>
+          <w:rFonts w:ascii="Roboto" w:hAnsi="Roboto"/>
+          <w:lang w:val="en-US"/>
+        </w:rPr>
+      </w:pPr>
+      <w:r>
+        <w:rPr>
+          <w:rFonts w:ascii="Roboto" w:hAnsi="Roboto"/>
+          <w:lang w:val="en-US"/>
+        </w:rPr>
+        <w:t>We are going to use CodeSandbox in some of the lessons in this course to try out different aspects of React with TypeScript.</w:t>
+      </w:r>
+    </w:p>
+    <w:p>
+      <w:pPr>
+        <w:shd w:val="clear" w:color="auto" w:fill="FFFFFF"/>
+        <w:spacing w:before="240" w:after="240" w:line="240" w:lineRule="auto"/>
+        <w:rPr>
+          <w:rFonts w:ascii="Roboto" w:hAnsi="Roboto"/>
+          <w:lang w:val="en-US"/>
+        </w:rPr>
+      </w:pPr>
+      <w:r>
+        <w:rPr>
+          <w:rFonts w:ascii="Roboto" w:hAnsi="Roboto"/>
+          <w:lang w:val="en-US"/>
+        </w:rPr>
+        <w:t>The following link takes us to CodeSandbox</w:t>
+      </w:r>
+      <w:r>
+        <w:rPr>
+          <w:rFonts w:ascii="Roboto" w:hAnsi="Roboto"/>
+          <w:lang w:val="en-US"/>
+        </w:rPr>
+        <w:t xml:space="preserve"> – </w:t>
+      </w:r>
+      <w:hyperlink r:id="rId7" w:history="1">
+        <w:r>
+          <w:rPr>
+            <w:rStyle w:val="Hyperlink"/>
+            <w:rFonts w:ascii="Roboto" w:hAnsi="Roboto"/>
+            <w:lang w:val="en-US"/>
+          </w:rPr>
+          <w:t>https://codesandbox.io/</w:t>
+        </w:r>
+      </w:hyperlink>
+    </w:p>
+    <w:p>
+      <w:pPr>
+        <w:shd w:val="clear" w:color="auto" w:fill="FFFFFF"/>
+        <w:spacing w:before="240" w:after="240" w:line="240" w:lineRule="auto"/>
+        <w:rPr>
+          <w:rFonts w:ascii="Roboto" w:hAnsi="Roboto"/>
+          <w:lang w:val="en-US"/>
+        </w:rPr>
+      </w:pPr>
+    </w:p>
+    <w:p>
+      <w:pPr>
+        <w:shd w:val="clear" w:color="auto" w:fill="FFFFFF"/>
+        <w:spacing w:before="240" w:after="240" w:line="240" w:lineRule="auto"/>
+        <w:rPr>
+          <w:rFonts w:ascii="Roboto" w:hAnsi="Roboto"/>
+          <w:color w:val="00B0F0"/>
+          <w:u w:val="single"/>
+          <w:lang w:val="en-US"/>
+        </w:rPr>
+      </w:pPr>
+      <w:r>
+        <w:rPr>
+          <w:rFonts w:ascii="Roboto" w:hAnsi="Roboto"/>
+          <w:color w:val="00B0F0"/>
+          <w:u w:val="single"/>
+          <w:lang w:val="en-US"/>
+        </w:rPr>
+        <w:lastRenderedPageBreak/>
+        <w:t>Consuming and refactoring a component prop without TS</w:t>
+      </w:r>
+    </w:p>
+    <w:p>
+      <w:pPr>
+        <w:shd w:val="clear" w:color="auto" w:fill="FFFFFF"/>
+        <w:spacing w:before="240" w:after="240" w:line="240" w:lineRule="auto"/>
+        <w:rPr>
+          <w:rFonts w:ascii="Roboto" w:hAnsi="Roboto"/>
+          <w:lang w:val="en-US"/>
+        </w:rPr>
+      </w:pPr>
+      <w:r>
+        <w:rPr>
+          <w:rFonts w:ascii="Roboto" w:hAnsi="Roboto"/>
+          <w:lang w:val="en-US"/>
+        </w:rPr>
+        <w:t xml:space="preserve">If a child component expects some props and we don’t provide it in parent component while calling it, then we will not see the issue/error until </w:t>
+      </w:r>
+      <w:r>
+        <w:rPr>
+          <w:rFonts w:ascii="Roboto" w:hAnsi="Roboto"/>
+          <w:lang w:val="en-US"/>
+        </w:rPr>
+        <w:t xml:space="preserve">we </w:t>
+      </w:r>
+      <w:r>
+        <w:rPr>
+          <w:rFonts w:ascii="Roboto" w:hAnsi="Roboto"/>
+          <w:lang w:val="en-US"/>
+        </w:rPr>
+        <w:t>run the code. Also, what is the type of props needed</w:t>
+      </w:r>
+      <w:r>
+        <w:rPr>
+          <w:rFonts w:ascii="Roboto" w:hAnsi="Roboto"/>
+          <w:lang w:val="en-US"/>
+        </w:rPr>
+        <w:t xml:space="preserve"> (string, number or object? If object then what are the property names?)</w:t>
+      </w:r>
+      <w:r>
+        <w:rPr>
+          <w:rFonts w:ascii="Roboto" w:hAnsi="Roboto"/>
+          <w:lang w:val="en-US"/>
+        </w:rPr>
+        <w:t>, IDE provides no intellisense for it.</w:t>
+      </w:r>
+    </w:p>
+    <w:p>
+      <w:pPr>
+        <w:shd w:val="clear" w:color="auto" w:fill="FFFFFF"/>
+        <w:spacing w:before="240" w:after="240" w:line="240" w:lineRule="auto"/>
+        <w:rPr>
+          <w:rFonts w:ascii="Roboto" w:hAnsi="Roboto"/>
+          <w:lang w:val="en-US"/>
+        </w:rPr>
+      </w:pPr>
+      <w:r>
+        <w:rPr>
+          <w:rFonts w:ascii="Roboto" w:hAnsi="Roboto"/>
+          <w:lang w:val="en-US"/>
+        </w:rPr>
+        <w:t xml:space="preserve">And if we change a prop name in child component, the </w:t>
+      </w:r>
+      <w:r>
+        <w:rPr>
+          <w:rFonts w:ascii="Roboto" w:hAnsi="Roboto"/>
+          <w:lang w:val="en-US"/>
+        </w:rPr>
+        <w:t xml:space="preserve">references in the </w:t>
+      </w:r>
+      <w:r>
+        <w:rPr>
+          <w:rFonts w:ascii="Roboto" w:hAnsi="Roboto"/>
+          <w:lang w:val="en-US"/>
+        </w:rPr>
+        <w:t>parent component doesn’t gets changed automatically and hence we will miss the error until the code is executed.</w:t>
+      </w:r>
+    </w:p>
+    <w:p>
+      <w:pPr>
+        <w:shd w:val="clear" w:color="auto" w:fill="FFFFFF"/>
+        <w:spacing w:before="240" w:after="240" w:line="240" w:lineRule="auto"/>
+        <w:rPr>
+          <w:rFonts w:ascii="Roboto" w:hAnsi="Roboto"/>
+          <w:lang w:val="en-US"/>
+        </w:rPr>
+      </w:pPr>
+      <w:r>
+        <w:rPr>
+          <w:rFonts w:ascii="Roboto" w:hAnsi="Roboto"/>
+          <w:color w:val="00B0F0"/>
+          <w:u w:val="single"/>
+          <w:lang w:val="en-US"/>
+        </w:rPr>
+        <w:t>Consuming and refactoring a component prop with TS</w:t>
+      </w:r>
+    </w:p>
+    <w:p>
+      <w:pPr>
+        <w:shd w:val="clear" w:color="auto" w:fill="FFFFFF"/>
+        <w:spacing w:before="240" w:after="240" w:line="240" w:lineRule="auto"/>
+        <w:rPr>
+          <w:rFonts w:ascii="Roboto" w:hAnsi="Roboto"/>
+          <w:lang w:val="en-US"/>
+        </w:rPr>
+      </w:pPr>
+      <w:r>
+        <w:rPr>
+          <w:rFonts w:ascii="Roboto" w:hAnsi="Roboto"/>
+          <w:lang w:val="en-US"/>
+        </w:rPr>
+        <w:t>The problems mentioned above are highlighted and changed automatically while using TS with React.</w:t>
+      </w:r>
+    </w:p>
+    <w:p>
+      <w:pPr>
+        <w:shd w:val="clear" w:color="auto" w:fill="FFFFFF"/>
+        <w:spacing w:before="240" w:after="240" w:line="240" w:lineRule="auto"/>
+        <w:rPr>
+          <w:rFonts w:ascii="Roboto" w:hAnsi="Roboto"/>
+          <w:color w:val="00B0F0"/>
+          <w:u w:val="single"/>
+          <w:lang w:val="en-US"/>
+        </w:rPr>
+      </w:pPr>
+      <w:r>
+        <w:rPr>
+          <w:rFonts w:ascii="Roboto" w:hAnsi="Roboto"/>
+          <w:color w:val="00B0F0"/>
+          <w:u w:val="single"/>
+          <w:lang w:val="en-US"/>
+        </w:rPr>
+        <w:t>Wrap up</w:t>
+      </w:r>
+    </w:p>
+    <w:p>
+      <w:pPr>
+        <w:shd w:val="clear" w:color="auto" w:fill="FFFFFF"/>
+        <w:spacing w:before="240" w:after="240" w:line="240" w:lineRule="auto"/>
+        <w:rPr>
+          <w:rFonts w:ascii="Roboto" w:hAnsi="Roboto"/>
+          <w:lang w:val="en-US"/>
+        </w:rPr>
+      </w:pPr>
+      <w:r>
+        <w:rPr>
+          <w:rFonts w:ascii="Roboto" w:hAnsi="Roboto"/>
+          <w:lang w:val="en-US"/>
+        </w:rPr>
+        <w:t>TypeScript has many benefits when using it to develop React apps</w:t>
+      </w:r>
+      <w:r>
+        <w:rPr>
+          <w:rFonts w:ascii="Roboto" w:hAnsi="Roboto"/>
+          <w:lang w:val="en-US"/>
+        </w:rPr>
+        <w:t xml:space="preserve"> –</w:t>
+      </w:r>
+    </w:p>
+    <w:p>
+      <w:pPr>
+        <w:numPr>
+          <w:ilvl w:val="0"/>
+          <w:numId w:val="4"/>
+        </w:numPr>
+        <w:shd w:val="clear" w:color="auto" w:fill="FFFFFF"/>
+        <w:spacing w:before="100" w:beforeAutospacing="1" w:after="75" w:line="240" w:lineRule="auto"/>
+        <w:rPr>
+          <w:rFonts w:ascii="Roboto" w:hAnsi="Roboto"/>
+          <w:lang w:val="en-US"/>
+        </w:rPr>
+      </w:pPr>
+      <w:r>
+        <w:rPr>
+          <w:rFonts w:ascii="Roboto" w:hAnsi="Roboto"/>
+          <w:lang w:val="en-US"/>
+        </w:rPr>
+        <w:t>Sophisticated type checking</w:t>
+      </w:r>
+    </w:p>
+    <w:p>
+      <w:pPr>
+        <w:numPr>
+          <w:ilvl w:val="0"/>
+          <w:numId w:val="4"/>
+        </w:numPr>
+        <w:shd w:val="clear" w:color="auto" w:fill="FFFFFF"/>
+        <w:spacing w:before="100" w:beforeAutospacing="1" w:after="75" w:line="240" w:lineRule="auto"/>
+        <w:rPr>
+          <w:rFonts w:ascii="Roboto" w:hAnsi="Roboto"/>
+          <w:lang w:val="en-US"/>
+        </w:rPr>
+      </w:pPr>
+      <w:r>
+        <w:rPr>
+          <w:rFonts w:ascii="Roboto" w:hAnsi="Roboto"/>
+          <w:lang w:val="en-US"/>
+        </w:rPr>
+        <w:t>Accurate IntelliSense</w:t>
+      </w:r>
+    </w:p>
+    <w:p>
+      <w:pPr>
+        <w:numPr>
+          <w:ilvl w:val="0"/>
+          <w:numId w:val="4"/>
+        </w:numPr>
+        <w:shd w:val="clear" w:color="auto" w:fill="FFFFFF"/>
+        <w:spacing w:before="100" w:beforeAutospacing="1" w:after="75" w:line="240" w:lineRule="auto"/>
+        <w:rPr>
+          <w:rFonts w:ascii="Roboto" w:hAnsi="Roboto"/>
+          <w:lang w:val="en-US"/>
+        </w:rPr>
+      </w:pPr>
+      <w:r>
+        <w:rPr>
+          <w:rFonts w:ascii="Roboto" w:hAnsi="Roboto"/>
+          <w:lang w:val="en-US"/>
+        </w:rPr>
+        <w:t>Accurate code refactoring</w:t>
+      </w:r>
+    </w:p>
+    <w:p>
+      <w:pPr>
+        <w:numPr>
+          <w:ilvl w:val="0"/>
+          <w:numId w:val="4"/>
+        </w:numPr>
+        <w:shd w:val="clear" w:color="auto" w:fill="FFFFFF"/>
+        <w:spacing w:before="100" w:beforeAutospacing="1" w:after="75" w:line="240" w:lineRule="auto"/>
+        <w:rPr>
+          <w:rFonts w:ascii="Roboto" w:hAnsi="Roboto"/>
+          <w:lang w:val="en-US"/>
+        </w:rPr>
+      </w:pPr>
+      <w:r>
+        <w:rPr>
+          <w:rFonts w:ascii="Roboto" w:hAnsi="Roboto"/>
+          <w:lang w:val="en-US"/>
+        </w:rPr>
+        <w:t>Accurate code navigation</w:t>
+      </w:r>
+    </w:p>
+    <w:p>
+      <w:pPr>
+        <w:shd w:val="clear" w:color="auto" w:fill="FFFFFF"/>
+        <w:spacing w:before="240" w:after="240" w:line="240" w:lineRule="auto"/>
+        <w:rPr>
+          <w:rFonts w:ascii="Roboto" w:hAnsi="Roboto"/>
+          <w:lang w:val="en-US"/>
+        </w:rPr>
+      </w:pPr>
+      <w:r>
+        <w:rPr>
+          <w:rFonts w:ascii="Roboto" w:hAnsi="Roboto"/>
+          <w:lang w:val="en-US"/>
+        </w:rPr>
+        <w:t>These benefits increase our productivity.</w:t>
+      </w:r>
+    </w:p>
+    <w:p>
+      <w:pPr>
+        <w:shd w:val="clear" w:color="auto" w:fill="FFFFFF"/>
+        <w:spacing w:before="240" w:after="240" w:line="240" w:lineRule="auto"/>
+        <w:rPr>
+          <w:rFonts w:ascii="Roboto" w:hAnsi="Roboto"/>
+          <w:lang w:val="en-US"/>
+        </w:rPr>
+      </w:pPr>
+    </w:p>
+    <w:p>
+      <w:pPr>
+        <w:rPr>
+          <w:rFonts w:ascii="Roboto" w:hAnsi="Roboto"/>
+          <w:lang w:val="en-US"/>
+        </w:rPr>
+      </w:pPr>
+    </w:p>
+    <w:p>
+      <w:pPr>
+        <w:rPr>
+          <w:rFonts w:ascii="Roboto" w:hAnsi="Roboto"/>
+          <w:lang w:val="en-US"/>
+        </w:rPr>
+      </w:pPr>
+    </w:p>
+    <w:p>
+      <w:pPr>
         <w:rPr>
           <w:rFonts w:ascii="Roboto" w:hAnsi="Roboto"/>
           <w:lang w:val="en-US"/>
@@ -1819,8 +2394,8 @@
       </w:pPr>
     </w:p>
     <w:sectPr>
-      <w:headerReference w:type="default" r:id="rId7"/>
-      <w:footerReference w:type="default" r:id="rId8"/>
+      <w:headerReference w:type="default" r:id="rId8"/>
+      <w:footerReference w:type="default" r:id="rId9"/>
       <w:pgSz w:w="11906" w:h="16838"/>
       <w:pgMar w:top="1440" w:right="1440" w:bottom="1440" w:left="1440" w:header="708" w:footer="708" w:gutter="0"/>
       <w:pgBorders w:offsetFrom="page">
@@ -2048,6 +2623,155 @@
 <file path=word/numbering.xml><?xml version="1.0" encoding="utf-8"?>
 <w:numbering xmlns:wpc="http://schemas.microsoft.com/office/word/2010/wordprocessingCanvas" xmlns:cx="http://schemas.microsoft.com/office/drawing/2014/chartex" xmlns:cx1="http://schemas.microsoft.com/office/drawing/2015/9/8/chartex" xmlns:cx2="http://schemas.microsoft.com/office/drawing/2015/10/21/chartex" xmlns:cx3="http://schemas.microsoft.com/office/drawing/2016/5/9/chartex" xmlns:cx4="http://schemas.microsoft.com/office/drawing/2016/5/10/chartex" xmlns:cx5="http://schemas.microsoft.com/office/drawing/2016/5/11/chartex" xmlns:cx6="http://schemas.microsoft.com/office/drawing/2016/5/12/chartex" xmlns:cx7="http://schemas.microsoft.com/office/drawing/2016/5/13/chartex" xmlns:cx8="http://schemas.microsoft.com/office/drawing/2016/5/14/chartex" xmlns:mc="http://schemas.openxmlformats.org/markup-compatibility/2006" xmlns:aink="http://schemas.microsoft.com/office/drawing/2016/ink" xmlns:am3d="http://schemas.microsoft.com/office/drawing/2017/model3d" xmlns:o="urn:schemas-microsoft-com:office:office" xmlns:r="http://schemas.openxmlformats.org/officeDocument/2006/relationships" xmlns:m="http://schemas.openxmlformats.org/officeDocument/2006/math" xmlns:v="urn:schemas-microsoft-com:vml" xmlns:wp14="http://schemas.microsoft.com/office/word/2010/wordprocessingDrawing" xmlns:wp="http://schemas.openxmlformats.org/drawingml/2006/wordprocessingDrawing" xmlns:w10="urn:schemas-microsoft-com:office:word" xmlns:w="http://schemas.openxmlformats.org/wordprocessingml/2006/main" xmlns:w14="http://schemas.microsoft.com/office/word/2010/wordml" xmlns:w15="http://schemas.microsoft.com/office/word/2012/wordml" xmlns:w16cex="http://schemas.microsoft.com/office/word/2018/wordml/cex" xmlns:w16cid="http://schemas.microsoft.com/office/word/2016/wordml/cid" xmlns:w16="http://schemas.microsoft.com/office/word/2018/wordml" xmlns:w16sdtdh="http://schemas.microsoft.com/office/word/2020/wordml/sdtdatahash" xmlns:w16se="http://schemas.microsoft.com/office/word/2015/wordml/symex" xmlns:wpg="http://schemas.microsoft.com/office/word/2010/wordprocessingGroup" xmlns:wpi="http://schemas.microsoft.com/office/word/2010/wordprocessingInk" xmlns:wne="http://schemas.microsoft.com/office/word/2006/wordml" xmlns:wps="http://schemas.microsoft.com/office/word/2010/wordprocessingShape" mc:Ignorable="w14 w15 w16se w16cid w16 w16cex w16sdtdh wp14">
   <w:abstractNum w:abstractNumId="0" w15:restartNumberingAfterBreak="0">
+    <w:nsid w:val="239F30D3"/>
+    <w:multiLevelType w:val="multilevel"/>
+    <w:tmpl w:val="70D8A410"/>
+    <w:lvl w:ilvl="0">
+      <w:start w:val="1"/>
+      <w:numFmt w:val="bullet"/>
+      <w:lvlText w:val=""/>
+      <w:lvlJc w:val="left"/>
+      <w:pPr>
+        <w:tabs>
+          <w:tab w:val="num" w:pos="720"/>
+        </w:tabs>
+        <w:ind w:left="720" w:hanging="360"/>
+      </w:pPr>
+      <w:rPr>
+        <w:rFonts w:ascii="Symbol" w:hAnsi="Symbol" w:hint="default"/>
+        <w:sz w:val="20"/>
+      </w:rPr>
+    </w:lvl>
+    <w:lvl w:ilvl="1" w:tentative="1">
+      <w:start w:val="1"/>
+      <w:numFmt w:val="bullet"/>
+      <w:lvlText w:val="o"/>
+      <w:lvlJc w:val="left"/>
+      <w:pPr>
+        <w:tabs>
+          <w:tab w:val="num" w:pos="1440"/>
+        </w:tabs>
+        <w:ind w:left="1440" w:hanging="360"/>
+      </w:pPr>
+      <w:rPr>
+        <w:rFonts w:ascii="Courier New" w:hAnsi="Courier New" w:hint="default"/>
+        <w:sz w:val="20"/>
+      </w:rPr>
+    </w:lvl>
+    <w:lvl w:ilvl="2" w:tentative="1">
+      <w:start w:val="1"/>
+      <w:numFmt w:val="bullet"/>
+      <w:lvlText w:val=""/>
+      <w:lvlJc w:val="left"/>
+      <w:pPr>
+        <w:tabs>
+          <w:tab w:val="num" w:pos="2160"/>
+        </w:tabs>
+        <w:ind w:left="2160" w:hanging="360"/>
+      </w:pPr>
+      <w:rPr>
+        <w:rFonts w:ascii="Wingdings" w:hAnsi="Wingdings" w:hint="default"/>
+        <w:sz w:val="20"/>
+      </w:rPr>
+    </w:lvl>
+    <w:lvl w:ilvl="3" w:tentative="1">
+      <w:start w:val="1"/>
+      <w:numFmt w:val="bullet"/>
+      <w:lvlText w:val=""/>
+      <w:lvlJc w:val="left"/>
+      <w:pPr>
+        <w:tabs>
+          <w:tab w:val="num" w:pos="2880"/>
+        </w:tabs>
+        <w:ind w:left="2880" w:hanging="360"/>
+      </w:pPr>
+      <w:rPr>
+        <w:rFonts w:ascii="Wingdings" w:hAnsi="Wingdings" w:hint="default"/>
+        <w:sz w:val="20"/>
+      </w:rPr>
+    </w:lvl>
+    <w:lvl w:ilvl="4" w:tentative="1">
+      <w:start w:val="1"/>
+      <w:numFmt w:val="bullet"/>
+      <w:lvlText w:val=""/>
+      <w:lvlJc w:val="left"/>
+      <w:pPr>
+        <w:tabs>
+          <w:tab w:val="num" w:pos="3600"/>
+        </w:tabs>
+        <w:ind w:left="3600" w:hanging="360"/>
+      </w:pPr>
+      <w:rPr>
+        <w:rFonts w:ascii="Wingdings" w:hAnsi="Wingdings" w:hint="default"/>
+        <w:sz w:val="20"/>
+      </w:rPr>
+    </w:lvl>
+    <w:lvl w:ilvl="5" w:tentative="1">
+      <w:start w:val="1"/>
+      <w:numFmt w:val="bullet"/>
+      <w:lvlText w:val=""/>
+      <w:lvlJc w:val="left"/>
+      <w:pPr>
+        <w:tabs>
+          <w:tab w:val="num" w:pos="4320"/>
+        </w:tabs>
+        <w:ind w:left="4320" w:hanging="360"/>
+      </w:pPr>
+      <w:rPr>
+        <w:rFonts w:ascii="Wingdings" w:hAnsi="Wingdings" w:hint="default"/>
+        <w:sz w:val="20"/>
+      </w:rPr>
+    </w:lvl>
+    <w:lvl w:ilvl="6" w:tentative="1">
+      <w:start w:val="1"/>
+      <w:numFmt w:val="bullet"/>
+      <w:lvlText w:val=""/>
+      <w:lvlJc w:val="left"/>
+      <w:pPr>
+        <w:tabs>
+          <w:tab w:val="num" w:pos="5040"/>
+        </w:tabs>
+        <w:ind w:left="5040" w:hanging="360"/>
+      </w:pPr>
+      <w:rPr>
+        <w:rFonts w:ascii="Wingdings" w:hAnsi="Wingdings" w:hint="default"/>
+        <w:sz w:val="20"/>
+      </w:rPr>
+    </w:lvl>
+    <w:lvl w:ilvl="7" w:tentative="1">
+      <w:start w:val="1"/>
+      <w:numFmt w:val="bullet"/>
+      <w:lvlText w:val=""/>
+      <w:lvlJc w:val="left"/>
+      <w:pPr>
+        <w:tabs>
+          <w:tab w:val="num" w:pos="5760"/>
+        </w:tabs>
+        <w:ind w:left="5760" w:hanging="360"/>
+      </w:pPr>
+      <w:rPr>
+        <w:rFonts w:ascii="Wingdings" w:hAnsi="Wingdings" w:hint="default"/>
+        <w:sz w:val="20"/>
+      </w:rPr>
+    </w:lvl>
+    <w:lvl w:ilvl="8" w:tentative="1">
+      <w:start w:val="1"/>
+      <w:numFmt w:val="bullet"/>
+      <w:lvlText w:val=""/>
+      <w:lvlJc w:val="left"/>
+      <w:pPr>
+        <w:tabs>
+          <w:tab w:val="num" w:pos="6480"/>
+        </w:tabs>
+        <w:ind w:left="6480" w:hanging="360"/>
+      </w:pPr>
+      <w:rPr>
+        <w:rFonts w:ascii="Wingdings" w:hAnsi="Wingdings" w:hint="default"/>
+        <w:sz w:val="20"/>
+      </w:rPr>
+    </w:lvl>
+  </w:abstractNum>
+  <w:abstractNum w:abstractNumId="1" w15:restartNumberingAfterBreak="0">
     <w:nsid w:val="3B393CAC"/>
     <w:multiLevelType w:val="hybridMultilevel"/>
     <w:tmpl w:val="96443634"/>
@@ -2160,7 +2884,120 @@
       </w:rPr>
     </w:lvl>
   </w:abstractNum>
-  <w:abstractNum w:abstractNumId="1" w15:restartNumberingAfterBreak="0">
+  <w:abstractNum w:abstractNumId="2" w15:restartNumberingAfterBreak="0">
+    <w:nsid w:val="612C1ED0"/>
+    <w:multiLevelType w:val="hybridMultilevel"/>
+    <w:tmpl w:val="7490246C"/>
+    <w:lvl w:ilvl="0" w:tplc="40090001">
+      <w:start w:val="1"/>
+      <w:numFmt w:val="bullet"/>
+      <w:lvlText w:val=""/>
+      <w:lvlJc w:val="left"/>
+      <w:pPr>
+        <w:ind w:left="720" w:hanging="360"/>
+      </w:pPr>
+      <w:rPr>
+        <w:rFonts w:ascii="Symbol" w:hAnsi="Symbol" w:hint="default"/>
+      </w:rPr>
+    </w:lvl>
+    <w:lvl w:ilvl="1" w:tplc="40090003" w:tentative="1">
+      <w:start w:val="1"/>
+      <w:numFmt w:val="bullet"/>
+      <w:lvlText w:val="o"/>
+      <w:lvlJc w:val="left"/>
+      <w:pPr>
+        <w:ind w:left="1440" w:hanging="360"/>
+      </w:pPr>
+      <w:rPr>
+        <w:rFonts w:ascii="Courier New" w:hAnsi="Courier New" w:cs="Courier New" w:hint="default"/>
+      </w:rPr>
+    </w:lvl>
+    <w:lvl w:ilvl="2" w:tplc="40090005" w:tentative="1">
+      <w:start w:val="1"/>
+      <w:numFmt w:val="bullet"/>
+      <w:lvlText w:val=""/>
+      <w:lvlJc w:val="left"/>
+      <w:pPr>
+        <w:ind w:left="2160" w:hanging="360"/>
+      </w:pPr>
+      <w:rPr>
+        <w:rFonts w:ascii="Wingdings" w:hAnsi="Wingdings" w:hint="default"/>
+      </w:rPr>
+    </w:lvl>
+    <w:lvl w:ilvl="3" w:tplc="40090001" w:tentative="1">
+      <w:start w:val="1"/>
+      <w:numFmt w:val="bullet"/>
+      <w:lvlText w:val=""/>
+      <w:lvlJc w:val="left"/>
+      <w:pPr>
+        <w:ind w:left="2880" w:hanging="360"/>
+      </w:pPr>
+      <w:rPr>
+        <w:rFonts w:ascii="Symbol" w:hAnsi="Symbol" w:hint="default"/>
+      </w:rPr>
+    </w:lvl>
+    <w:lvl w:ilvl="4" w:tplc="40090003" w:tentative="1">
+      <w:start w:val="1"/>
+      <w:numFmt w:val="bullet"/>
+      <w:lvlText w:val="o"/>
+      <w:lvlJc w:val="left"/>
+      <w:pPr>
+        <w:ind w:left="3600" w:hanging="360"/>
+      </w:pPr>
+      <w:rPr>
+        <w:rFonts w:ascii="Courier New" w:hAnsi="Courier New" w:cs="Courier New" w:hint="default"/>
+      </w:rPr>
+    </w:lvl>
+    <w:lvl w:ilvl="5" w:tplc="40090005" w:tentative="1">
+      <w:start w:val="1"/>
+      <w:numFmt w:val="bullet"/>
+      <w:lvlText w:val=""/>
+      <w:lvlJc w:val="left"/>
+      <w:pPr>
+        <w:ind w:left="4320" w:hanging="360"/>
+      </w:pPr>
+      <w:rPr>
+        <w:rFonts w:ascii="Wingdings" w:hAnsi="Wingdings" w:hint="default"/>
+      </w:rPr>
+    </w:lvl>
+    <w:lvl w:ilvl="6" w:tplc="40090001" w:tentative="1">
+      <w:start w:val="1"/>
+      <w:numFmt w:val="bullet"/>
+      <w:lvlText w:val=""/>
+      <w:lvlJc w:val="left"/>
+      <w:pPr>
+        <w:ind w:left="5040" w:hanging="360"/>
+      </w:pPr>
+      <w:rPr>
+        <w:rFonts w:ascii="Symbol" w:hAnsi="Symbol" w:hint="default"/>
+      </w:rPr>
+    </w:lvl>
+    <w:lvl w:ilvl="7" w:tplc="40090003" w:tentative="1">
+      <w:start w:val="1"/>
+      <w:numFmt w:val="bullet"/>
+      <w:lvlText w:val="o"/>
+      <w:lvlJc w:val="left"/>
+      <w:pPr>
+        <w:ind w:left="5760" w:hanging="360"/>
+      </w:pPr>
+      <w:rPr>
+        <w:rFonts w:ascii="Courier New" w:hAnsi="Courier New" w:cs="Courier New" w:hint="default"/>
+      </w:rPr>
+    </w:lvl>
+    <w:lvl w:ilvl="8" w:tplc="40090005" w:tentative="1">
+      <w:start w:val="1"/>
+      <w:numFmt w:val="bullet"/>
+      <w:lvlText w:val=""/>
+      <w:lvlJc w:val="left"/>
+      <w:pPr>
+        <w:ind w:left="6480" w:hanging="360"/>
+      </w:pPr>
+      <w:rPr>
+        <w:rFonts w:ascii="Wingdings" w:hAnsi="Wingdings" w:hint="default"/>
+      </w:rPr>
+    </w:lvl>
+  </w:abstractNum>
+  <w:abstractNum w:abstractNumId="3" w15:restartNumberingAfterBreak="0">
     <w:nsid w:val="7A142C9C"/>
     <w:multiLevelType w:val="hybridMultilevel"/>
     <w:tmpl w:val="261C8AC0"/>
@@ -2274,10 +3111,16 @@
     </w:lvl>
   </w:abstractNum>
   <w:num w:numId="1">
-    <w:abstractNumId w:val="0"/>
+    <w:abstractNumId w:val="1"/>
   </w:num>
   <w:num w:numId="2">
-    <w:abstractNumId w:val="1"/>
+    <w:abstractNumId w:val="3"/>
+  </w:num>
+  <w:num w:numId="3">
+    <w:abstractNumId w:val="2"/>
+  </w:num>
+  <w:num w:numId="4">
+    <w:abstractNumId w:val="0"/>
   </w:num>
 </w:numbering>
 </file>
@@ -2838,6 +3681,29 @@
       <w:iCs/>
     </w:rPr>
   </w:style>
+  <w:style w:type="character" w:styleId="Hyperlink">
+    <w:name w:val="Hyperlink"/>
+    <w:basedOn w:val="DefaultParagraphFont"/>
+    <w:uiPriority w:val="99"/>
+    <w:unhideWhenUsed/>
+    <w:rsid w:val="00F637D0"/>
+    <w:rPr>
+      <w:color w:val="0563C1" w:themeColor="hyperlink"/>
+      <w:u w:val="single"/>
+    </w:rPr>
+  </w:style>
+  <w:style w:type="character" w:styleId="UnresolvedMention">
+    <w:name w:val="Unresolved Mention"/>
+    <w:basedOn w:val="DefaultParagraphFont"/>
+    <w:uiPriority w:val="99"/>
+    <w:semiHidden/>
+    <w:unhideWhenUsed/>
+    <w:rsid w:val="00F637D0"/>
+    <w:rPr>
+      <w:color w:val="605E5C"/>
+      <w:shd w:val="clear" w:color="auto" w:fill="E1DFDD"/>
+    </w:rPr>
+  </w:style>
 </w:styles>
 </file>
 

</xml_diff>